<commit_message>
Planificacion/8-Plan de Iteración -4- fase Construcción.docx modificada archivos temporales eliminados de ese directorio
</commit_message>
<xml_diff>
--- a/Gestion del Proyecto/Planificacion/8-Plan de Iteración -4- fase Construcción.docx
+++ b/Gestion del Proyecto/Planificacion/8-Plan de Iteración -4- fase Construcción.docx
@@ -1,6 +1,6 @@
 
 <file path=word/document.xml><?xml version="1.0" encoding="utf-8"?>
-<w:document xmlns:wpc="http://schemas.microsoft.com/office/word/2010/wordprocessingCanvas" xmlns:cx="http://schemas.microsoft.com/office/drawing/2014/chartex" xmlns:mc="http://schemas.openxmlformats.org/markup-compatibility/2006" xmlns:o="urn:schemas-microsoft-com:office:office" xmlns:r="http://schemas.openxmlformats.org/officeDocument/2006/relationships" xmlns:m="http://schemas.openxmlformats.org/officeDocument/2006/math" xmlns:v="urn:schemas-microsoft-com:vml" xmlns:wp14="http://schemas.microsoft.com/office/word/2010/wordprocessingDrawing" xmlns:wp="http://schemas.openxmlformats.org/drawingml/2006/wordprocessingDrawing" xmlns:w10="urn:schemas-microsoft-com:office:word" xmlns:w="http://schemas.openxmlformats.org/wordprocessingml/2006/main" xmlns:w14="http://schemas.microsoft.com/office/word/2010/wordml" xmlns:w15="http://schemas.microsoft.com/office/word/2012/wordml" xmlns:w16se="http://schemas.microsoft.com/office/word/2015/wordml/symex" xmlns:wpg="http://schemas.microsoft.com/office/word/2010/wordprocessingGroup" xmlns:wpi="http://schemas.microsoft.com/office/word/2010/wordprocessingInk" xmlns:wne="http://schemas.microsoft.com/office/word/2006/wordml" xmlns:wps="http://schemas.microsoft.com/office/word/2010/wordprocessingShape" mc:Ignorable="w14 w15 w16se wp14">
+<w:document xmlns:wpc="http://schemas.microsoft.com/office/word/2010/wordprocessingCanvas" xmlns:mc="http://schemas.openxmlformats.org/markup-compatibility/2006" xmlns:o="urn:schemas-microsoft-com:office:office" xmlns:r="http://schemas.openxmlformats.org/officeDocument/2006/relationships" xmlns:m="http://schemas.openxmlformats.org/officeDocument/2006/math" xmlns:v="urn:schemas-microsoft-com:vml" xmlns:wp14="http://schemas.microsoft.com/office/word/2010/wordprocessingDrawing" xmlns:wp="http://schemas.openxmlformats.org/drawingml/2006/wordprocessingDrawing" xmlns:w10="urn:schemas-microsoft-com:office:word" xmlns:w="http://schemas.openxmlformats.org/wordprocessingml/2006/main" xmlns:w14="http://schemas.microsoft.com/office/word/2010/wordml" xmlns:w15="http://schemas.microsoft.com/office/word/2012/wordml" xmlns:wpg="http://schemas.microsoft.com/office/word/2010/wordprocessingGroup" xmlns:wpi="http://schemas.microsoft.com/office/word/2010/wordprocessingInk" xmlns:wne="http://schemas.microsoft.com/office/word/2006/wordml" xmlns:wps="http://schemas.microsoft.com/office/word/2010/wordprocessingShape" mc:Ignorable="w14 w15 wp14">
   <w:body>
     <w:sdt>
       <w:sdtPr>
@@ -391,11 +391,11 @@
               <mc:Fallback>
                 <w:pict>
                   <v:group w14:anchorId="1139AF5B" id="Grupo 4" o:spid="_x0000_s1026" style="position:absolute;margin-left:-99.3pt;margin-top:-112.4pt;width:637pt;height:882.6pt;z-index:251695104" coordsize="80899,112090" o:gfxdata="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">
-                    <v:group id="Grupo 3" o:spid="_x0000_s1027" style="position:absolute;width:80899;height:112090" coordsize="80899,112090" o:gfxdata="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">
-                      <v:rect id="Rectangle 6" o:spid="_x0000_s1028" style="position:absolute;top:99060;width:79178;height:10369;visibility:visible;mso-wrap-style:square;v-text-anchor:top" o:gfxdata="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" fillcolor="#92d050" strokecolor="#00b050"/>
-                      <v:rect id="Rectangle 7" o:spid="_x0000_s1029" style="position:absolute;top:2667;width:79178;height:16859;visibility:visible;mso-wrap-style:square;v-text-anchor:top" o:gfxdata="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" fillcolor="#92d050" strokecolor="#00b050"/>
-                      <v:rect id="Rectangle 9" o:spid="_x0000_s1030" style="position:absolute;left:6762;width:908;height:112090;visibility:visible;mso-wrap-style:square;v-text-anchor:top" o:gfxdata="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" fillcolor="#eaf1dd [662]" strokecolor="#00b050"/>
-                      <v:rect id="Rectangle 33" o:spid="_x0000_s1031" style="position:absolute;left:49149;top:1714;width:31750;height:14630;visibility:visible;mso-wrap-style:square;v-text-anchor:top" o:gfxdata="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" filled="f" stroked="f">
+                    <v:group id="Grupo 3" o:spid="_x0000_s1027" style="position:absolute;width:80899;height:112090" coordsize="80899,112090" o:gfxdata="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">
+                      <v:rect id="Rectangle 6" o:spid="_x0000_s1028" style="position:absolute;top:99060;width:79178;height:10369;visibility:visible;mso-wrap-style:square;v-text-anchor:top" o:gfxdata="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" fillcolor="#92d050" strokecolor="#00b050"/>
+                      <v:rect id="Rectangle 7" o:spid="_x0000_s1029" style="position:absolute;top:2667;width:79178;height:16859;visibility:visible;mso-wrap-style:square;v-text-anchor:top" o:gfxdata="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" fillcolor="#92d050" strokecolor="#00b050"/>
+                      <v:rect id="Rectangle 9" o:spid="_x0000_s1030" style="position:absolute;left:6762;width:908;height:112090;visibility:visible;mso-wrap-style:square;v-text-anchor:top" o:gfxdata="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" fillcolor="#eaf1dd [662]" strokecolor="#00b050"/>
+                      <v:rect id="Rectangle 33" o:spid="_x0000_s1031" style="position:absolute;left:49149;top:1714;width:31750;height:14630;visibility:visible;mso-wrap-style:square;v-text-anchor:top" o:gfxdata="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" filled="f" stroked="f">
                         <v:textbox style="mso-fit-shape-to-text:t">
                           <w:txbxContent>
                             <w:p>
@@ -462,7 +462,7 @@
                         </v:textbox>
                       </v:rect>
                     </v:group>
-                    <v:rect id="_x0000_s1032" style="position:absolute;left:25812;top:63055;width:29166;height:39478;visibility:visible;mso-wrap-style:square;v-text-anchor:top" o:gfxdata="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" filled="f" stroked="f">
+                    <v:rect id="_x0000_s1032" style="position:absolute;left:25812;top:63055;width:29166;height:39478;visibility:visible;mso-wrap-style:square;v-text-anchor:top" o:gfxdata="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" filled="f" stroked="f">
                       <v:textbox>
                         <w:txbxContent>
                           <w:p>
@@ -1506,7 +1506,7 @@
               </mc:Choice>
               <mc:Fallback>
                 <w:pict>
-                  <v:rect w14:anchorId="7F000F8B" id="Rectangle 17" o:spid="_x0000_s1026" style="position:absolute;margin-left:315.7pt;margin-top:-95.5pt;width:195.35pt;height:864.15pt;z-index:-251645952;visibility:visible;mso-wrap-style:square;mso-width-percent:0;mso-height-percent:0;mso-wrap-distance-left:9pt;mso-wrap-distance-top:0;mso-wrap-distance-right:9pt;mso-wrap-distance-bottom:0;mso-position-horizontal:absolute;mso-position-horizontal-relative:margin;mso-position-vertical:absolute;mso-position-vertical-relative:margin;mso-width-percent:0;mso-height-percent:0;mso-width-relative:page;mso-height-relative:page;v-text-anchor:top" o:gfxdata="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" fillcolor="#92d050" strokecolor="#ffc000">
+                  <v:rect w14:anchorId="340561CF" id="Rectangle 17" o:spid="_x0000_s1026" style="position:absolute;margin-left:315.7pt;margin-top:-95.5pt;width:195.35pt;height:864.15pt;z-index:-251645952;visibility:visible;mso-wrap-style:square;mso-width-percent:0;mso-height-percent:0;mso-wrap-distance-left:9pt;mso-wrap-distance-top:0;mso-wrap-distance-right:9pt;mso-wrap-distance-bottom:0;mso-position-horizontal:absolute;mso-position-horizontal-relative:margin;mso-position-vertical:absolute;mso-position-vertical-relative:margin;mso-width-percent:0;mso-height-percent:0;mso-width-relative:page;mso-height-relative:page;v-text-anchor:top" o:gfxdata="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" fillcolor="#92d050" strokecolor="#ffc000">
                     <w10:wrap type="square" anchorx="margin" anchory="margin"/>
                   </v:rect>
                 </w:pict>
@@ -1737,7 +1737,7 @@
       <w:sdtContent>
         <w:p>
           <w:pPr>
-            <w:pStyle w:val="TtuloTDC"/>
+            <w:pStyle w:val="TtulodeTDC"/>
             <w:tabs>
               <w:tab w:val="left" w:pos="5954"/>
             </w:tabs>
@@ -1755,6 +1755,8 @@
             <w:t>Tabla de contenido</w:t>
           </w:r>
         </w:p>
+        <w:bookmarkStart w:id="0" w:name="_GoBack"/>
+        <w:bookmarkEnd w:id="0"/>
         <w:p>
           <w:pPr>
             <w:pStyle w:val="TDC1"/>
@@ -1786,7 +1788,7 @@
             </w:rPr>
             <w:fldChar w:fldCharType="separate"/>
           </w:r>
-          <w:hyperlink w:anchor="_Toc498596518" w:history="1">
+          <w:hyperlink w:anchor="_Toc511895352" w:history="1">
             <w:r>
               <w:rPr>
                 <w:rStyle w:val="Hipervnculo"/>
@@ -1813,7 +1815,7 @@
                 <w:noProof/>
                 <w:webHidden/>
               </w:rPr>
-              <w:instrText xml:space="preserve"> PAGEREF _Toc498596518 \h </w:instrText>
+              <w:instrText xml:space="preserve"> PAGEREF _Toc511895352 \h </w:instrText>
             </w:r>
             <w:r>
               <w:rPr>
@@ -1857,7 +1859,7 @@
               <w:lang w:val="es-AR" w:eastAsia="es-AR"/>
             </w:rPr>
           </w:pPr>
-          <w:hyperlink w:anchor="_Toc498596519" w:history="1">
+          <w:hyperlink w:anchor="_Toc511895353" w:history="1">
             <w:r>
               <w:rPr>
                 <w:rStyle w:val="Hipervnculo"/>
@@ -1885,7 +1887,7 @@
                 <w:noProof/>
                 <w:webHidden/>
               </w:rPr>
-              <w:instrText xml:space="preserve"> PAGEREF _Toc498596519 \h </w:instrText>
+              <w:instrText xml:space="preserve"> PAGEREF _Toc511895353 \h </w:instrText>
             </w:r>
             <w:r>
               <w:rPr>
@@ -1929,7 +1931,7 @@
               <w:lang w:val="es-AR" w:eastAsia="es-AR"/>
             </w:rPr>
           </w:pPr>
-          <w:hyperlink w:anchor="_Toc498596520" w:history="1">
+          <w:hyperlink w:anchor="_Toc511895354" w:history="1">
             <w:r>
               <w:rPr>
                 <w:rStyle w:val="Hipervnculo"/>
@@ -1957,7 +1959,7 @@
                 <w:noProof/>
                 <w:webHidden/>
               </w:rPr>
-              <w:instrText xml:space="preserve"> PAGEREF _Toc498596520 \h </w:instrText>
+              <w:instrText xml:space="preserve"> PAGEREF _Toc511895354 \h </w:instrText>
             </w:r>
             <w:r>
               <w:rPr>
@@ -2001,7 +2003,7 @@
               <w:lang w:val="es-AR" w:eastAsia="es-AR"/>
             </w:rPr>
           </w:pPr>
-          <w:hyperlink w:anchor="_Toc498596521" w:history="1">
+          <w:hyperlink w:anchor="_Toc511895355" w:history="1">
             <w:r>
               <w:rPr>
                 <w:rStyle w:val="Hipervnculo"/>
@@ -2028,7 +2030,7 @@
                 <w:noProof/>
                 <w:webHidden/>
               </w:rPr>
-              <w:instrText xml:space="preserve"> PAGEREF _Toc498596521 \h </w:instrText>
+              <w:instrText xml:space="preserve"> PAGEREF _Toc511895355 \h </w:instrText>
             </w:r>
             <w:r>
               <w:rPr>
@@ -2072,7 +2074,7 @@
               <w:lang w:val="es-AR" w:eastAsia="es-AR"/>
             </w:rPr>
           </w:pPr>
-          <w:hyperlink w:anchor="_Toc498596522" w:history="1">
+          <w:hyperlink w:anchor="_Toc511895356" w:history="1">
             <w:r>
               <w:rPr>
                 <w:rStyle w:val="Hipervnculo"/>
@@ -2100,7 +2102,7 @@
                 <w:noProof/>
                 <w:webHidden/>
               </w:rPr>
-              <w:instrText xml:space="preserve"> PAGEREF _Toc498596522 \h </w:instrText>
+              <w:instrText xml:space="preserve"> PAGEREF _Toc511895356 \h </w:instrText>
             </w:r>
             <w:r>
               <w:rPr>
@@ -2144,7 +2146,7 @@
               <w:lang w:val="es-AR" w:eastAsia="es-AR"/>
             </w:rPr>
           </w:pPr>
-          <w:hyperlink w:anchor="_Toc498596523" w:history="1">
+          <w:hyperlink w:anchor="_Toc511895357" w:history="1">
             <w:r>
               <w:rPr>
                 <w:rStyle w:val="Hipervnculo"/>
@@ -2172,7 +2174,7 @@
                 <w:noProof/>
                 <w:webHidden/>
               </w:rPr>
-              <w:instrText xml:space="preserve"> PAGEREF _Toc498596523 \h </w:instrText>
+              <w:instrText xml:space="preserve"> PAGEREF _Toc511895357 \h </w:instrText>
             </w:r>
             <w:r>
               <w:rPr>
@@ -2216,7 +2218,7 @@
               <w:lang w:val="es-AR" w:eastAsia="es-AR"/>
             </w:rPr>
           </w:pPr>
-          <w:hyperlink w:anchor="_Toc498596524" w:history="1">
+          <w:hyperlink w:anchor="_Toc511895358" w:history="1">
             <w:r>
               <w:rPr>
                 <w:rStyle w:val="Hipervnculo"/>
@@ -2243,7 +2245,7 @@
                 <w:noProof/>
                 <w:webHidden/>
               </w:rPr>
-              <w:instrText xml:space="preserve"> PAGEREF _Toc498596524 \h </w:instrText>
+              <w:instrText xml:space="preserve"> PAGEREF _Toc511895358 \h </w:instrText>
             </w:r>
             <w:r>
               <w:rPr>
@@ -2287,7 +2289,7 @@
               <w:lang w:val="es-AR" w:eastAsia="es-AR"/>
             </w:rPr>
           </w:pPr>
-          <w:hyperlink w:anchor="_Toc498596525" w:history="1">
+          <w:hyperlink w:anchor="_Toc511895359" w:history="1">
             <w:r>
               <w:rPr>
                 <w:rStyle w:val="Hipervnculo"/>
@@ -2315,7 +2317,7 @@
                 <w:noProof/>
                 <w:webHidden/>
               </w:rPr>
-              <w:instrText xml:space="preserve"> PAGEREF _Toc498596525 \h </w:instrText>
+              <w:instrText xml:space="preserve"> PAGEREF _Toc511895359 \h </w:instrText>
             </w:r>
             <w:r>
               <w:rPr>
@@ -2335,7 +2337,7 @@
                 <w:noProof/>
                 <w:webHidden/>
               </w:rPr>
-              <w:t>5</w:t>
+              <w:t>6</w:t>
             </w:r>
             <w:r>
               <w:rPr>
@@ -2359,7 +2361,7 @@
               <w:lang w:val="es-AR" w:eastAsia="es-AR"/>
             </w:rPr>
           </w:pPr>
-          <w:hyperlink w:anchor="_Toc498596526" w:history="1">
+          <w:hyperlink w:anchor="_Toc511895360" w:history="1">
             <w:r>
               <w:rPr>
                 <w:rStyle w:val="Hipervnculo"/>
@@ -2386,7 +2388,7 @@
                 <w:noProof/>
                 <w:webHidden/>
               </w:rPr>
-              <w:instrText xml:space="preserve"> PAGEREF _Toc498596526 \h </w:instrText>
+              <w:instrText xml:space="preserve"> PAGEREF _Toc511895360 \h </w:instrText>
             </w:r>
             <w:r>
               <w:rPr>
@@ -2430,13 +2432,13 @@
               <w:lang w:val="es-AR" w:eastAsia="es-AR"/>
             </w:rPr>
           </w:pPr>
-          <w:hyperlink w:anchor="_Toc498596527" w:history="1">
+          <w:hyperlink w:anchor="_Toc511895361" w:history="1">
             <w:r>
               <w:rPr>
                 <w:rStyle w:val="Hipervnculo"/>
                 <w:noProof/>
               </w:rPr>
-              <w:t>Evaluación 14-11-17</w:t>
+              <w:t>Evaluación 30-04-18</w:t>
             </w:r>
             <w:r>
               <w:rPr>
@@ -2457,7 +2459,7 @@
                 <w:noProof/>
                 <w:webHidden/>
               </w:rPr>
-              <w:instrText xml:space="preserve"> PAGEREF _Toc498596527 \h </w:instrText>
+              <w:instrText xml:space="preserve"> PAGEREF _Toc511895361 \h </w:instrText>
             </w:r>
             <w:r>
               <w:rPr>
@@ -2477,7 +2479,7 @@
                 <w:noProof/>
                 <w:webHidden/>
               </w:rPr>
-              <w:t>7</w:t>
+              <w:t>6</w:t>
             </w:r>
             <w:r>
               <w:rPr>
@@ -2501,14 +2503,14 @@
               <w:lang w:val="es-AR" w:eastAsia="es-AR"/>
             </w:rPr>
           </w:pPr>
-          <w:hyperlink w:anchor="_Toc498596528" w:history="1">
+          <w:hyperlink w:anchor="_Toc511895362" w:history="1">
             <w:r>
               <w:rPr>
                 <w:rStyle w:val="Hipervnculo"/>
                 <w:rFonts w:cstheme="minorHAnsi"/>
                 <w:noProof/>
               </w:rPr>
-              <w:t>Objetivos Alcanzados</w:t>
+              <w:t>Estado del repositorio</w:t>
             </w:r>
             <w:r>
               <w:rPr>
@@ -2529,7 +2531,7 @@
                 <w:noProof/>
                 <w:webHidden/>
               </w:rPr>
-              <w:instrText xml:space="preserve"> PAGEREF _Toc498596528 \h </w:instrText>
+              <w:instrText xml:space="preserve"> PAGEREF _Toc511895362 \h </w:instrText>
             </w:r>
             <w:r>
               <w:rPr>
@@ -2549,507 +2551,7 @@
                 <w:noProof/>
                 <w:webHidden/>
               </w:rPr>
-              <w:t>7</w:t>
-            </w:r>
-            <w:r>
-              <w:rPr>
-                <w:noProof/>
-                <w:webHidden/>
-              </w:rPr>
-              <w:fldChar w:fldCharType="end"/>
-            </w:r>
-          </w:hyperlink>
-        </w:p>
-        <w:p>
-          <w:pPr>
-            <w:pStyle w:val="TDC2"/>
-            <w:rPr>
-              <w:rFonts w:eastAsiaTheme="minorEastAsia"/>
-              <w:i w:val="0"/>
-              <w:iCs w:val="0"/>
-              <w:noProof/>
-              <w:sz w:val="22"/>
-              <w:szCs w:val="22"/>
-              <w:lang w:val="es-AR" w:eastAsia="es-AR"/>
-            </w:rPr>
-          </w:pPr>
-          <w:hyperlink w:anchor="_Toc498596529" w:history="1">
-            <w:r>
-              <w:rPr>
-                <w:rStyle w:val="Hipervnculo"/>
-                <w:rFonts w:cstheme="minorHAnsi"/>
-                <w:noProof/>
-              </w:rPr>
-              <w:t>Objetivos No Alcanzados</w:t>
-            </w:r>
-            <w:r>
-              <w:rPr>
-                <w:noProof/>
-                <w:webHidden/>
-              </w:rPr>
-              <w:tab/>
-            </w:r>
-            <w:r>
-              <w:rPr>
-                <w:noProof/>
-                <w:webHidden/>
-              </w:rPr>
-              <w:fldChar w:fldCharType="begin"/>
-            </w:r>
-            <w:r>
-              <w:rPr>
-                <w:noProof/>
-                <w:webHidden/>
-              </w:rPr>
-              <w:instrText xml:space="preserve"> PAGEREF _Toc498596529 \h </w:instrText>
-            </w:r>
-            <w:r>
-              <w:rPr>
-                <w:noProof/>
-                <w:webHidden/>
-              </w:rPr>
-            </w:r>
-            <w:r>
-              <w:rPr>
-                <w:noProof/>
-                <w:webHidden/>
-              </w:rPr>
-              <w:fldChar w:fldCharType="separate"/>
-            </w:r>
-            <w:r>
-              <w:rPr>
-                <w:noProof/>
-                <w:webHidden/>
-              </w:rPr>
-              <w:t>7</w:t>
-            </w:r>
-            <w:r>
-              <w:rPr>
-                <w:noProof/>
-                <w:webHidden/>
-              </w:rPr>
-              <w:fldChar w:fldCharType="end"/>
-            </w:r>
-          </w:hyperlink>
-        </w:p>
-        <w:p>
-          <w:pPr>
-            <w:pStyle w:val="TDC1"/>
-            <w:rPr>
-              <w:rFonts w:eastAsiaTheme="minorEastAsia"/>
-              <w:b w:val="0"/>
-              <w:bCs w:val="0"/>
-              <w:noProof/>
-              <w:sz w:val="22"/>
-              <w:szCs w:val="22"/>
-              <w:lang w:val="es-AR" w:eastAsia="es-AR"/>
-            </w:rPr>
-          </w:pPr>
-          <w:hyperlink w:anchor="_Toc498596530" w:history="1">
-            <w:r>
-              <w:rPr>
-                <w:rStyle w:val="Hipervnculo"/>
-                <w:noProof/>
-              </w:rPr>
-              <w:t>Conclusión</w:t>
-            </w:r>
-            <w:r>
-              <w:rPr>
-                <w:noProof/>
-                <w:webHidden/>
-              </w:rPr>
-              <w:tab/>
-            </w:r>
-            <w:r>
-              <w:rPr>
-                <w:noProof/>
-                <w:webHidden/>
-              </w:rPr>
-              <w:fldChar w:fldCharType="begin"/>
-            </w:r>
-            <w:r>
-              <w:rPr>
-                <w:noProof/>
-                <w:webHidden/>
-              </w:rPr>
-              <w:instrText xml:space="preserve"> PAGEREF _Toc498596530 \h </w:instrText>
-            </w:r>
-            <w:r>
-              <w:rPr>
-                <w:noProof/>
-                <w:webHidden/>
-              </w:rPr>
-            </w:r>
-            <w:r>
-              <w:rPr>
-                <w:noProof/>
-                <w:webHidden/>
-              </w:rPr>
-              <w:fldChar w:fldCharType="separate"/>
-            </w:r>
-            <w:r>
-              <w:rPr>
-                <w:noProof/>
-                <w:webHidden/>
-              </w:rPr>
-              <w:t>7</w:t>
-            </w:r>
-            <w:r>
-              <w:rPr>
-                <w:noProof/>
-                <w:webHidden/>
-              </w:rPr>
-              <w:fldChar w:fldCharType="end"/>
-            </w:r>
-          </w:hyperlink>
-        </w:p>
-        <w:p>
-          <w:pPr>
-            <w:pStyle w:val="TDC2"/>
-            <w:rPr>
-              <w:rFonts w:eastAsiaTheme="minorEastAsia"/>
-              <w:i w:val="0"/>
-              <w:iCs w:val="0"/>
-              <w:noProof/>
-              <w:sz w:val="22"/>
-              <w:szCs w:val="22"/>
-              <w:lang w:val="es-AR" w:eastAsia="es-AR"/>
-            </w:rPr>
-          </w:pPr>
-          <w:hyperlink w:anchor="_Toc498596531" w:history="1">
-            <w:r>
-              <w:rPr>
-                <w:rStyle w:val="Hipervnculo"/>
-                <w:rFonts w:cstheme="minorHAnsi"/>
-                <w:noProof/>
-              </w:rPr>
-              <w:t>Estado del repositorio</w:t>
-            </w:r>
-            <w:r>
-              <w:rPr>
-                <w:noProof/>
-                <w:webHidden/>
-              </w:rPr>
-              <w:tab/>
-            </w:r>
-            <w:r>
-              <w:rPr>
-                <w:noProof/>
-                <w:webHidden/>
-              </w:rPr>
-              <w:fldChar w:fldCharType="begin"/>
-            </w:r>
-            <w:r>
-              <w:rPr>
-                <w:noProof/>
-                <w:webHidden/>
-              </w:rPr>
-              <w:instrText xml:space="preserve"> PAGEREF _Toc498596531 \h </w:instrText>
-            </w:r>
-            <w:r>
-              <w:rPr>
-                <w:noProof/>
-                <w:webHidden/>
-              </w:rPr>
-            </w:r>
-            <w:r>
-              <w:rPr>
-                <w:noProof/>
-                <w:webHidden/>
-              </w:rPr>
-              <w:fldChar w:fldCharType="separate"/>
-            </w:r>
-            <w:r>
-              <w:rPr>
-                <w:noProof/>
-                <w:webHidden/>
-              </w:rPr>
-              <w:t>7</w:t>
-            </w:r>
-            <w:r>
-              <w:rPr>
-                <w:noProof/>
-                <w:webHidden/>
-              </w:rPr>
-              <w:fldChar w:fldCharType="end"/>
-            </w:r>
-          </w:hyperlink>
-        </w:p>
-        <w:p>
-          <w:pPr>
-            <w:pStyle w:val="TDC1"/>
-            <w:rPr>
-              <w:rFonts w:eastAsiaTheme="minorEastAsia"/>
-              <w:b w:val="0"/>
-              <w:bCs w:val="0"/>
-              <w:noProof/>
-              <w:sz w:val="22"/>
-              <w:szCs w:val="22"/>
-              <w:lang w:val="es-AR" w:eastAsia="es-AR"/>
-            </w:rPr>
-          </w:pPr>
-          <w:hyperlink w:anchor="_Toc498596532" w:history="1">
-            <w:r>
-              <w:rPr>
-                <w:rStyle w:val="Hipervnculo"/>
-                <w:noProof/>
-              </w:rPr>
-              <w:t>Cronograma Extensión</w:t>
-            </w:r>
-            <w:r>
-              <w:rPr>
-                <w:noProof/>
-                <w:webHidden/>
-              </w:rPr>
-              <w:tab/>
-            </w:r>
-            <w:r>
-              <w:rPr>
-                <w:noProof/>
-                <w:webHidden/>
-              </w:rPr>
-              <w:fldChar w:fldCharType="begin"/>
-            </w:r>
-            <w:r>
-              <w:rPr>
-                <w:noProof/>
-                <w:webHidden/>
-              </w:rPr>
-              <w:instrText xml:space="preserve"> PAGEREF _Toc498596532 \h </w:instrText>
-            </w:r>
-            <w:r>
-              <w:rPr>
-                <w:noProof/>
-                <w:webHidden/>
-              </w:rPr>
-            </w:r>
-            <w:r>
-              <w:rPr>
-                <w:noProof/>
-                <w:webHidden/>
-              </w:rPr>
-              <w:fldChar w:fldCharType="separate"/>
-            </w:r>
-            <w:r>
-              <w:rPr>
-                <w:noProof/>
-                <w:webHidden/>
-              </w:rPr>
-              <w:t>7</w:t>
-            </w:r>
-            <w:r>
-              <w:rPr>
-                <w:noProof/>
-                <w:webHidden/>
-              </w:rPr>
-              <w:fldChar w:fldCharType="end"/>
-            </w:r>
-          </w:hyperlink>
-        </w:p>
-        <w:p>
-          <w:pPr>
-            <w:pStyle w:val="TDC1"/>
-            <w:rPr>
-              <w:rFonts w:eastAsiaTheme="minorEastAsia"/>
-              <w:b w:val="0"/>
-              <w:bCs w:val="0"/>
-              <w:noProof/>
-              <w:sz w:val="22"/>
-              <w:szCs w:val="22"/>
-              <w:lang w:val="es-AR" w:eastAsia="es-AR"/>
-            </w:rPr>
-          </w:pPr>
-          <w:hyperlink w:anchor="_Toc498596533" w:history="1">
-            <w:r>
-              <w:rPr>
-                <w:rStyle w:val="Hipervnculo"/>
-                <w:noProof/>
-              </w:rPr>
-              <w:t>Evaluación  Extensión 17-11-17</w:t>
-            </w:r>
-            <w:r>
-              <w:rPr>
-                <w:noProof/>
-                <w:webHidden/>
-              </w:rPr>
-              <w:tab/>
-            </w:r>
-            <w:r>
-              <w:rPr>
-                <w:noProof/>
-                <w:webHidden/>
-              </w:rPr>
-              <w:fldChar w:fldCharType="begin"/>
-            </w:r>
-            <w:r>
-              <w:rPr>
-                <w:noProof/>
-                <w:webHidden/>
-              </w:rPr>
-              <w:instrText xml:space="preserve"> PAGEREF _Toc498596533 \h </w:instrText>
-            </w:r>
-            <w:r>
-              <w:rPr>
-                <w:noProof/>
-                <w:webHidden/>
-              </w:rPr>
-            </w:r>
-            <w:r>
-              <w:rPr>
-                <w:noProof/>
-                <w:webHidden/>
-              </w:rPr>
-              <w:fldChar w:fldCharType="separate"/>
-            </w:r>
-            <w:r>
-              <w:rPr>
-                <w:noProof/>
-                <w:webHidden/>
-              </w:rPr>
-              <w:t>8</w:t>
-            </w:r>
-            <w:r>
-              <w:rPr>
-                <w:noProof/>
-                <w:webHidden/>
-              </w:rPr>
-              <w:fldChar w:fldCharType="end"/>
-            </w:r>
-          </w:hyperlink>
-        </w:p>
-        <w:p>
-          <w:pPr>
-            <w:pStyle w:val="TDC1"/>
-            <w:rPr>
-              <w:rFonts w:eastAsiaTheme="minorEastAsia"/>
-              <w:b w:val="0"/>
-              <w:bCs w:val="0"/>
-              <w:noProof/>
-              <w:sz w:val="22"/>
-              <w:szCs w:val="22"/>
-              <w:lang w:val="es-AR" w:eastAsia="es-AR"/>
-            </w:rPr>
-          </w:pPr>
-          <w:hyperlink w:anchor="_Toc498596534" w:history="1">
-            <w:r>
-              <w:rPr>
-                <w:rStyle w:val="Hipervnculo"/>
-                <w:noProof/>
-              </w:rPr>
-              <w:t>Conclusión Extensión</w:t>
-            </w:r>
-            <w:r>
-              <w:rPr>
-                <w:noProof/>
-                <w:webHidden/>
-              </w:rPr>
-              <w:tab/>
-            </w:r>
-            <w:r>
-              <w:rPr>
-                <w:noProof/>
-                <w:webHidden/>
-              </w:rPr>
-              <w:fldChar w:fldCharType="begin"/>
-            </w:r>
-            <w:r>
-              <w:rPr>
-                <w:noProof/>
-                <w:webHidden/>
-              </w:rPr>
-              <w:instrText xml:space="preserve"> PAGEREF _Toc498596534 \h </w:instrText>
-            </w:r>
-            <w:r>
-              <w:rPr>
-                <w:noProof/>
-                <w:webHidden/>
-              </w:rPr>
-            </w:r>
-            <w:r>
-              <w:rPr>
-                <w:noProof/>
-                <w:webHidden/>
-              </w:rPr>
-              <w:fldChar w:fldCharType="separate"/>
-            </w:r>
-            <w:r>
-              <w:rPr>
-                <w:noProof/>
-                <w:webHidden/>
-              </w:rPr>
-              <w:t>8</w:t>
-            </w:r>
-            <w:r>
-              <w:rPr>
-                <w:noProof/>
-                <w:webHidden/>
-              </w:rPr>
-              <w:fldChar w:fldCharType="end"/>
-            </w:r>
-          </w:hyperlink>
-        </w:p>
-        <w:p>
-          <w:pPr>
-            <w:pStyle w:val="TDC2"/>
-            <w:rPr>
-              <w:rFonts w:eastAsiaTheme="minorEastAsia"/>
-              <w:i w:val="0"/>
-              <w:iCs w:val="0"/>
-              <w:noProof/>
-              <w:sz w:val="22"/>
-              <w:szCs w:val="22"/>
-              <w:lang w:val="es-AR" w:eastAsia="es-AR"/>
-            </w:rPr>
-          </w:pPr>
-          <w:hyperlink w:anchor="_Toc498596535" w:history="1">
-            <w:r>
-              <w:rPr>
-                <w:rStyle w:val="Hipervnculo"/>
-                <w:rFonts w:cstheme="minorHAnsi"/>
-                <w:noProof/>
-              </w:rPr>
-              <w:t>Estado del repositorio extensión</w:t>
-            </w:r>
-            <w:r>
-              <w:rPr>
-                <w:noProof/>
-                <w:webHidden/>
-              </w:rPr>
-              <w:tab/>
-            </w:r>
-            <w:r>
-              <w:rPr>
-                <w:noProof/>
-                <w:webHidden/>
-              </w:rPr>
-              <w:fldChar w:fldCharType="begin"/>
-            </w:r>
-            <w:r>
-              <w:rPr>
-                <w:noProof/>
-                <w:webHidden/>
-              </w:rPr>
-              <w:instrText xml:space="preserve"> PAGEREF _Toc498596535 \h </w:instrText>
-            </w:r>
-            <w:r>
-              <w:rPr>
-                <w:noProof/>
-                <w:webHidden/>
-              </w:rPr>
-            </w:r>
-            <w:r>
-              <w:rPr>
-                <w:noProof/>
-                <w:webHidden/>
-              </w:rPr>
-              <w:fldChar w:fldCharType="separate"/>
-            </w:r>
-            <w:r>
-              <w:rPr>
-                <w:noProof/>
-                <w:webHidden/>
-              </w:rPr>
-              <w:t>8</w:t>
+              <w:t>6</w:t>
             </w:r>
             <w:r>
               <w:rPr>
@@ -3135,11 +2637,11 @@
       <w:pPr>
         <w:pStyle w:val="PSI-Ttulo1"/>
       </w:pPr>
-      <w:bookmarkStart w:id="0" w:name="_Toc498596518"/>
+      <w:bookmarkStart w:id="1" w:name="_Toc511895352"/>
       <w:r>
         <w:t>Introducción</w:t>
       </w:r>
-      <w:bookmarkEnd w:id="0"/>
+      <w:bookmarkEnd w:id="1"/>
     </w:p>
     <w:p>
       <w:pPr>
@@ -3177,21 +2679,7 @@
         <w:rPr>
           <w:rFonts w:cstheme="minorHAnsi"/>
         </w:rPr>
-        <w:t xml:space="preserve"> fácil y organizada esta tarea, de ser empleada cualquier herramienta </w:t>
-      </w:r>
-      <w:proofErr w:type="gramStart"/>
-      <w:r>
-        <w:rPr>
-          <w:rFonts w:cstheme="minorHAnsi"/>
-        </w:rPr>
-        <w:t>sus resultados debe</w:t>
-      </w:r>
-      <w:proofErr w:type="gramEnd"/>
-      <w:r>
-        <w:rPr>
-          <w:rFonts w:cstheme="minorHAnsi"/>
-        </w:rPr>
-        <w:t xml:space="preserve"> ser reflejados en el </w:t>
+        <w:t xml:space="preserve"> fácil y organizada esta tarea, de ser empleada cualquier herramienta sus resultados debe ser reflejados en el </w:t>
       </w:r>
       <w:r>
         <w:rPr>
@@ -3343,7 +2831,7 @@
           <w:color w:val="92D050"/>
         </w:rPr>
       </w:pPr>
-      <w:bookmarkStart w:id="1" w:name="_Toc498596519"/>
+      <w:bookmarkStart w:id="2" w:name="_Toc511895353"/>
       <w:r>
         <w:rPr>
           <w:rFonts w:asciiTheme="minorHAnsi" w:hAnsiTheme="minorHAnsi" w:cstheme="minorHAnsi"/>
@@ -3351,7 +2839,7 @@
         </w:rPr>
         <w:t>Propósito</w:t>
       </w:r>
-      <w:bookmarkEnd w:id="1"/>
+      <w:bookmarkEnd w:id="2"/>
     </w:p>
     <w:p>
       <w:pPr>
@@ -3391,7 +2879,7 @@
           <w:color w:val="92D050"/>
         </w:rPr>
       </w:pPr>
-      <w:bookmarkStart w:id="2" w:name="_Toc498596520"/>
+      <w:bookmarkStart w:id="3" w:name="_Toc511895354"/>
       <w:r>
         <w:rPr>
           <w:rFonts w:asciiTheme="minorHAnsi" w:hAnsiTheme="minorHAnsi" w:cstheme="minorHAnsi"/>
@@ -3399,7 +2887,7 @@
         </w:rPr>
         <w:t>Referencias</w:t>
       </w:r>
-      <w:bookmarkEnd w:id="2"/>
+      <w:bookmarkEnd w:id="3"/>
     </w:p>
     <w:p>
       <w:pPr>
@@ -3468,12 +2956,12 @@
       <w:pPr>
         <w:pStyle w:val="PSI-Ttulo1"/>
       </w:pPr>
-      <w:bookmarkStart w:id="3" w:name="_Toc498596521"/>
+      <w:bookmarkStart w:id="4" w:name="_Toc511895355"/>
       <w:r>
         <w:lastRenderedPageBreak/>
         <w:t>Objetivos</w:t>
       </w:r>
-      <w:bookmarkEnd w:id="3"/>
+      <w:bookmarkEnd w:id="4"/>
     </w:p>
     <w:p>
       <w:pPr>
@@ -3483,7 +2971,7 @@
           <w:color w:val="92D050"/>
         </w:rPr>
       </w:pPr>
-      <w:bookmarkStart w:id="4" w:name="_Toc498596522"/>
+      <w:bookmarkStart w:id="5" w:name="_Toc511895356"/>
       <w:r>
         <w:rPr>
           <w:rFonts w:asciiTheme="minorHAnsi" w:hAnsiTheme="minorHAnsi" w:cstheme="minorHAnsi"/>
@@ -3491,7 +2979,7 @@
         </w:rPr>
         <w:t>Criterios de Evaluación</w:t>
       </w:r>
-      <w:bookmarkEnd w:id="4"/>
+      <w:bookmarkEnd w:id="5"/>
     </w:p>
     <w:p>
       <w:pPr>
@@ -3610,7 +3098,6 @@
           <w:color w:val="auto"/>
           <w:sz w:val="22"/>
           <w:szCs w:val="22"/>
-          <w:highlight w:val="yellow"/>
           <w:lang w:val="es-AR"/>
         </w:rPr>
       </w:pPr>
@@ -3619,7 +3106,6 @@
           <w:color w:val="auto"/>
           <w:sz w:val="22"/>
           <w:szCs w:val="22"/>
-          <w:highlight w:val="yellow"/>
           <w:lang w:val="es-AR"/>
         </w:rPr>
         <w:t>Completar los faltantes de los casos de usos “Realizar Valoración” (CU N°15) y “Indicar Ubicación” (CU N°16).</w:t>
@@ -3769,7 +3255,6 @@
           <w:lang w:val="es-AR"/>
         </w:rPr>
       </w:pPr>
-      <w:bookmarkStart w:id="5" w:name="_Toc498596523"/>
       <w:r>
         <w:rPr>
           <w:b/>
@@ -3835,18 +3320,7 @@
           <w:szCs w:val="22"/>
           <w:lang w:val="es-AR"/>
         </w:rPr>
-        <w:t xml:space="preserve">Documento </w:t>
-      </w:r>
-      <w:r>
-        <w:rPr>
-          <w:b/>
-          <w:color w:val="auto"/>
-          <w:sz w:val="22"/>
-          <w:szCs w:val="22"/>
-          <w:highlight w:val="yellow"/>
-          <w:lang w:val="es-AR"/>
-        </w:rPr>
-        <w:t>Aseguramiento de la calidad</w:t>
+        <w:t>Documento Aseguramiento de la calidad</w:t>
       </w:r>
     </w:p>
     <w:p>
@@ -3894,6 +3368,7 @@
           <w:color w:val="92D050"/>
         </w:rPr>
       </w:pPr>
+      <w:bookmarkStart w:id="6" w:name="_Toc511895357"/>
       <w:r>
         <w:rPr>
           <w:rFonts w:asciiTheme="minorHAnsi" w:hAnsiTheme="minorHAnsi" w:cstheme="minorHAnsi"/>
@@ -3901,17 +3376,17 @@
         </w:rPr>
         <w:t>Elementos de la Línea Base</w:t>
       </w:r>
-      <w:bookmarkEnd w:id="5"/>
+      <w:bookmarkEnd w:id="6"/>
     </w:p>
     <w:p>
       <w:pPr>
         <w:pStyle w:val="PSI-Ttulo1"/>
       </w:pPr>
-      <w:bookmarkStart w:id="6" w:name="_Toc498596524"/>
+      <w:bookmarkStart w:id="7" w:name="_Toc511895358"/>
       <w:r>
         <w:t>Planificación</w:t>
       </w:r>
-      <w:bookmarkEnd w:id="6"/>
+      <w:bookmarkEnd w:id="7"/>
     </w:p>
     <w:tbl>
       <w:tblPr>
@@ -5307,7 +4782,7 @@
           <w:rFonts w:cstheme="minorHAnsi"/>
         </w:rPr>
       </w:pPr>
-      <w:bookmarkStart w:id="7" w:name="_Toc238197615"/>
+      <w:bookmarkStart w:id="8" w:name="_Toc238197615"/>
     </w:p>
     <w:p>
       <w:pPr>
@@ -5316,42 +4791,27 @@
           <w:rFonts w:eastAsia="DejaVu Sans"/>
         </w:rPr>
       </w:pPr>
-      <w:bookmarkStart w:id="8" w:name="_Toc498596525"/>
+      <w:bookmarkStart w:id="9" w:name="_Toc511895359"/>
       <w:r>
         <w:rPr>
           <w:rFonts w:eastAsia="DejaVu Sans"/>
         </w:rPr>
         <w:t>Casos de Uso y Escenarios</w:t>
       </w:r>
-      <w:bookmarkEnd w:id="7"/>
       <w:bookmarkEnd w:id="8"/>
+      <w:bookmarkEnd w:id="9"/>
     </w:p>
     <w:p>
       <w:pPr>
-        <w:pStyle w:val="TDC2"/>
-        <w:spacing w:before="0"/>
-        <w:ind w:hanging="220"/>
-        <w:rPr>
-          <w:rFonts w:eastAsiaTheme="minorEastAsia"/>
-          <w:i w:val="0"/>
-          <w:iCs w:val="0"/>
-          <w:noProof/>
-          <w:sz w:val="22"/>
-          <w:szCs w:val="22"/>
+        <w:rPr>
           <w:lang w:eastAsia="es-AR"/>
         </w:rPr>
       </w:pPr>
       <w:r>
         <w:rPr>
-          <w:rFonts w:eastAsiaTheme="minorEastAsia"/>
-          <w:i w:val="0"/>
-          <w:iCs w:val="0"/>
-          <w:noProof/>
-          <w:sz w:val="22"/>
-          <w:szCs w:val="22"/>
           <w:lang w:eastAsia="es-AR"/>
         </w:rPr>
-        <w:t>Escenario ABM Servicio:</w:t>
+        <w:t>Escenario Realizar Valoración</w:t>
       </w:r>
     </w:p>
     <w:p>
@@ -5361,7 +4821,6 @@
           <w:ilvl w:val="0"/>
           <w:numId w:val="17"/>
         </w:numPr>
-        <w:ind w:left="709" w:hanging="283"/>
         <w:rPr>
           <w:lang w:eastAsia="es-AR"/>
         </w:rPr>
@@ -5370,7 +4829,7 @@
         <w:rPr>
           <w:lang w:eastAsia="es-AR"/>
         </w:rPr>
-        <w:t>Habilitar servicio</w:t>
+        <w:t>Realizar valoración</w:t>
       </w:r>
     </w:p>
     <w:p>
@@ -5380,7 +4839,6 @@
           <w:ilvl w:val="0"/>
           <w:numId w:val="17"/>
         </w:numPr>
-        <w:ind w:left="709" w:hanging="283"/>
         <w:rPr>
           <w:lang w:eastAsia="es-AR"/>
         </w:rPr>
@@ -5389,7 +4847,7 @@
         <w:rPr>
           <w:lang w:eastAsia="es-AR"/>
         </w:rPr>
-        <w:t>Editar servicio</w:t>
+        <w:t>Agregar descripción</w:t>
       </w:r>
     </w:p>
     <w:p>
@@ -5399,7 +4857,6 @@
           <w:ilvl w:val="0"/>
           <w:numId w:val="17"/>
         </w:numPr>
-        <w:ind w:left="709" w:hanging="283"/>
         <w:rPr>
           <w:lang w:eastAsia="es-AR"/>
         </w:rPr>
@@ -5408,7 +4865,7 @@
         <w:rPr>
           <w:lang w:eastAsia="es-AR"/>
         </w:rPr>
-        <w:t>Asignar encargado a servicio</w:t>
+        <w:t>Registrar email</w:t>
       </w:r>
     </w:p>
     <w:p>
@@ -5418,7 +4875,6 @@
           <w:ilvl w:val="0"/>
           <w:numId w:val="17"/>
         </w:numPr>
-        <w:ind w:left="709" w:hanging="283"/>
         <w:rPr>
           <w:lang w:eastAsia="es-AR"/>
         </w:rPr>
@@ -5427,7 +4883,7 @@
         <w:rPr>
           <w:lang w:eastAsia="es-AR"/>
         </w:rPr>
-        <w:t>Deshabilitar servicio</w:t>
+        <w:t>Agregar fotografía</w:t>
       </w:r>
     </w:p>
     <w:p>
@@ -5437,31 +4893,15 @@
           <w:ilvl w:val="0"/>
           <w:numId w:val="17"/>
         </w:numPr>
-        <w:ind w:left="709" w:hanging="283"/>
         <w:rPr>
           <w:lang w:eastAsia="es-AR"/>
         </w:rPr>
       </w:pPr>
-      <w:proofErr w:type="spellStart"/>
       <w:r>
         <w:rPr>
           <w:lang w:eastAsia="es-AR"/>
         </w:rPr>
-        <w:t>Login</w:t>
-      </w:r>
-      <w:proofErr w:type="spellEnd"/>
-    </w:p>
-    <w:p>
-      <w:pPr>
-        <w:rPr>
-          <w:lang w:eastAsia="es-AR"/>
-        </w:rPr>
-      </w:pPr>
-      <w:r>
-        <w:rPr>
-          <w:lang w:eastAsia="es-AR"/>
-        </w:rPr>
-        <w:t>Escenario ABM Valoración</w:t>
+        <w:t>Indicar ubicación</w:t>
       </w:r>
     </w:p>
     <w:p>
@@ -5479,7 +4919,20 @@
         <w:rPr>
           <w:lang w:eastAsia="es-AR"/>
         </w:rPr>
-        <w:t>Añadir opciones de valoración</w:t>
+        <w:t>Escanear código QR</w:t>
+      </w:r>
+    </w:p>
+    <w:p>
+      <w:pPr>
+        <w:rPr>
+          <w:lang w:eastAsia="es-AR"/>
+        </w:rPr>
+      </w:pPr>
+      <w:r>
+        <w:rPr>
+          <w:lang w:eastAsia="es-AR"/>
+        </w:rPr>
+        <w:t xml:space="preserve">Escenario ABM Ubicación </w:t>
       </w:r>
     </w:p>
     <w:p>
@@ -5497,7 +4950,7 @@
         <w:rPr>
           <w:lang w:eastAsia="es-AR"/>
         </w:rPr>
-        <w:t>Editar opciones de valoración</w:t>
+        <w:t>Añadir Ubicación</w:t>
       </w:r>
     </w:p>
     <w:p>
@@ -5515,7 +4968,7 @@
         <w:rPr>
           <w:lang w:eastAsia="es-AR"/>
         </w:rPr>
-        <w:t>Eliminar opciones de valoración</w:t>
+        <w:t>Modificar Ubicación</w:t>
       </w:r>
     </w:p>
     <w:p>
@@ -5533,367 +4986,18 @@
         <w:rPr>
           <w:lang w:eastAsia="es-AR"/>
         </w:rPr>
-        <w:t>Habilitar en ubicación</w:t>
-      </w:r>
-    </w:p>
-    <w:p>
-      <w:pPr>
-        <w:pStyle w:val="Prrafodelista"/>
-        <w:numPr>
-          <w:ilvl w:val="0"/>
-          <w:numId w:val="17"/>
-        </w:numPr>
-        <w:rPr>
-          <w:lang w:eastAsia="es-AR"/>
-        </w:rPr>
-      </w:pPr>
-      <w:proofErr w:type="spellStart"/>
-      <w:r>
-        <w:rPr>
-          <w:lang w:eastAsia="es-AR"/>
-        </w:rPr>
-        <w:t>Login</w:t>
-      </w:r>
-      <w:proofErr w:type="spellEnd"/>
-    </w:p>
-    <w:p>
-      <w:pPr>
-        <w:rPr>
-          <w:lang w:eastAsia="es-AR"/>
-        </w:rPr>
-      </w:pPr>
-      <w:r>
-        <w:rPr>
-          <w:lang w:eastAsia="es-AR"/>
-        </w:rPr>
-        <w:t>Escenario Realizar Valoración</w:t>
-      </w:r>
-    </w:p>
-    <w:p>
-      <w:pPr>
-        <w:pStyle w:val="Prrafodelista"/>
-        <w:numPr>
-          <w:ilvl w:val="0"/>
-          <w:numId w:val="17"/>
-        </w:numPr>
-        <w:rPr>
-          <w:lang w:eastAsia="es-AR"/>
-        </w:rPr>
-      </w:pPr>
-      <w:r>
-        <w:rPr>
-          <w:lang w:eastAsia="es-AR"/>
-        </w:rPr>
-        <w:t>Realizar valoración</w:t>
-      </w:r>
-    </w:p>
-    <w:p>
-      <w:pPr>
-        <w:pStyle w:val="Prrafodelista"/>
-        <w:numPr>
-          <w:ilvl w:val="0"/>
-          <w:numId w:val="17"/>
-        </w:numPr>
-        <w:rPr>
-          <w:lang w:eastAsia="es-AR"/>
-        </w:rPr>
-      </w:pPr>
-      <w:r>
-        <w:rPr>
-          <w:lang w:eastAsia="es-AR"/>
-        </w:rPr>
-        <w:t>Agregar descripción</w:t>
-      </w:r>
-    </w:p>
-    <w:p>
-      <w:pPr>
-        <w:pStyle w:val="Prrafodelista"/>
-        <w:numPr>
-          <w:ilvl w:val="0"/>
-          <w:numId w:val="17"/>
-        </w:numPr>
-        <w:rPr>
-          <w:lang w:eastAsia="es-AR"/>
-        </w:rPr>
-      </w:pPr>
-      <w:r>
-        <w:rPr>
-          <w:lang w:eastAsia="es-AR"/>
-        </w:rPr>
-        <w:t>Registrar email</w:t>
-      </w:r>
-    </w:p>
-    <w:p>
-      <w:pPr>
-        <w:pStyle w:val="Prrafodelista"/>
-        <w:numPr>
-          <w:ilvl w:val="0"/>
-          <w:numId w:val="17"/>
-        </w:numPr>
-        <w:rPr>
-          <w:lang w:eastAsia="es-AR"/>
-        </w:rPr>
-      </w:pPr>
-      <w:r>
-        <w:rPr>
-          <w:lang w:eastAsia="es-AR"/>
-        </w:rPr>
-        <w:t>Agregar fotografía</w:t>
-      </w:r>
-    </w:p>
-    <w:p>
-      <w:pPr>
-        <w:pStyle w:val="Prrafodelista"/>
-        <w:numPr>
-          <w:ilvl w:val="0"/>
-          <w:numId w:val="17"/>
-        </w:numPr>
-        <w:rPr>
-          <w:lang w:eastAsia="es-AR"/>
-        </w:rPr>
-      </w:pPr>
-      <w:r>
-        <w:rPr>
-          <w:lang w:eastAsia="es-AR"/>
-        </w:rPr>
-        <w:t>Indicar ubicación</w:t>
-      </w:r>
-    </w:p>
-    <w:p>
-      <w:pPr>
-        <w:pStyle w:val="Prrafodelista"/>
-        <w:numPr>
-          <w:ilvl w:val="0"/>
-          <w:numId w:val="17"/>
-        </w:numPr>
-        <w:rPr>
-          <w:lang w:eastAsia="es-AR"/>
-        </w:rPr>
-      </w:pPr>
-      <w:r>
-        <w:rPr>
-          <w:lang w:eastAsia="es-AR"/>
-        </w:rPr>
-        <w:t>Escanear código QR</w:t>
-      </w:r>
-    </w:p>
-    <w:p>
-      <w:pPr>
-        <w:rPr>
-          <w:lang w:eastAsia="es-AR"/>
-        </w:rPr>
-      </w:pPr>
-      <w:r>
-        <w:rPr>
-          <w:lang w:eastAsia="es-AR"/>
-        </w:rPr>
-        <w:t xml:space="preserve">Escenario ABM Ubicación </w:t>
-      </w:r>
-    </w:p>
-    <w:p>
-      <w:pPr>
-        <w:pStyle w:val="Prrafodelista"/>
-        <w:numPr>
-          <w:ilvl w:val="0"/>
-          <w:numId w:val="17"/>
-        </w:numPr>
-        <w:rPr>
-          <w:lang w:eastAsia="es-AR"/>
-        </w:rPr>
-      </w:pPr>
-      <w:r>
-        <w:rPr>
-          <w:lang w:eastAsia="es-AR"/>
-        </w:rPr>
-        <w:t>Añadir Ubicación</w:t>
-      </w:r>
-    </w:p>
-    <w:p>
-      <w:pPr>
-        <w:pStyle w:val="Prrafodelista"/>
-        <w:numPr>
-          <w:ilvl w:val="0"/>
-          <w:numId w:val="17"/>
-        </w:numPr>
-        <w:rPr>
-          <w:lang w:eastAsia="es-AR"/>
-        </w:rPr>
-      </w:pPr>
-      <w:r>
-        <w:rPr>
-          <w:lang w:eastAsia="es-AR"/>
-        </w:rPr>
-        <w:t>Modificar Ubicación</w:t>
-      </w:r>
-    </w:p>
-    <w:p>
-      <w:pPr>
-        <w:pStyle w:val="Prrafodelista"/>
-        <w:numPr>
-          <w:ilvl w:val="0"/>
-          <w:numId w:val="17"/>
-        </w:numPr>
-        <w:rPr>
-          <w:lang w:eastAsia="es-AR"/>
-        </w:rPr>
-      </w:pPr>
-      <w:r>
-        <w:rPr>
-          <w:lang w:eastAsia="es-AR"/>
-        </w:rPr>
         <w:t>Eliminar Ubicación</w:t>
       </w:r>
     </w:p>
     <w:p>
       <w:pPr>
-        <w:pStyle w:val="Prrafodelista"/>
-        <w:numPr>
-          <w:ilvl w:val="0"/>
-          <w:numId w:val="17"/>
-        </w:numPr>
-        <w:rPr>
-          <w:lang w:eastAsia="es-AR"/>
-        </w:rPr>
-      </w:pPr>
-      <w:proofErr w:type="spellStart"/>
-      <w:r>
-        <w:rPr>
-          <w:lang w:eastAsia="es-AR"/>
-        </w:rPr>
-        <w:t>Login</w:t>
-      </w:r>
-      <w:proofErr w:type="spellEnd"/>
-    </w:p>
-    <w:p>
-      <w:pPr>
-        <w:rPr>
-          <w:lang w:eastAsia="es-AR"/>
-        </w:rPr>
-      </w:pPr>
-      <w:r>
-        <w:rPr>
-          <w:lang w:eastAsia="es-AR"/>
-        </w:rPr>
-        <w:t>Escenario Atender Valoración</w:t>
-      </w:r>
-    </w:p>
-    <w:p>
-      <w:pPr>
-        <w:pStyle w:val="Prrafodelista"/>
-        <w:numPr>
-          <w:ilvl w:val="0"/>
-          <w:numId w:val="17"/>
-        </w:numPr>
-        <w:rPr>
-          <w:lang w:eastAsia="es-AR"/>
-        </w:rPr>
-      </w:pPr>
-      <w:r>
-        <w:rPr>
-          <w:lang w:eastAsia="es-AR"/>
-        </w:rPr>
-        <w:t>Atiende valoración</w:t>
-      </w:r>
-    </w:p>
-    <w:p>
-      <w:pPr>
-        <w:pStyle w:val="Prrafodelista"/>
-        <w:numPr>
-          <w:ilvl w:val="0"/>
-          <w:numId w:val="17"/>
-        </w:numPr>
-        <w:rPr>
-          <w:lang w:eastAsia="es-AR"/>
-        </w:rPr>
-      </w:pPr>
-      <w:r>
-        <w:rPr>
-          <w:lang w:eastAsia="es-AR"/>
-        </w:rPr>
-        <w:t>Realiza devolución</w:t>
-      </w:r>
-    </w:p>
-    <w:p>
-      <w:pPr>
-        <w:pStyle w:val="Prrafodelista"/>
-        <w:numPr>
-          <w:ilvl w:val="0"/>
-          <w:numId w:val="17"/>
-        </w:numPr>
-        <w:rPr>
-          <w:lang w:eastAsia="es-AR"/>
-        </w:rPr>
-      </w:pPr>
-      <w:proofErr w:type="spellStart"/>
-      <w:r>
-        <w:rPr>
-          <w:lang w:eastAsia="es-AR"/>
-        </w:rPr>
-        <w:t>Login</w:t>
-      </w:r>
-      <w:proofErr w:type="spellEnd"/>
-    </w:p>
-    <w:p>
-      <w:pPr>
-        <w:rPr>
-          <w:lang w:eastAsia="es-AR"/>
-        </w:rPr>
-      </w:pPr>
-      <w:r>
-        <w:rPr>
-          <w:lang w:eastAsia="es-AR"/>
-        </w:rPr>
-        <w:t>Escenario Generar Estadísticas</w:t>
-      </w:r>
-    </w:p>
-    <w:p>
-      <w:pPr>
-        <w:pStyle w:val="Prrafodelista"/>
-        <w:numPr>
-          <w:ilvl w:val="0"/>
-          <w:numId w:val="17"/>
-        </w:numPr>
-        <w:rPr>
-          <w:lang w:eastAsia="es-AR"/>
-        </w:rPr>
-      </w:pPr>
-      <w:r>
-        <w:rPr>
-          <w:lang w:eastAsia="es-AR"/>
-        </w:rPr>
-        <w:t>Genera estadística</w:t>
-      </w:r>
-    </w:p>
-    <w:p>
-      <w:pPr>
-        <w:pStyle w:val="Prrafodelista"/>
-        <w:numPr>
-          <w:ilvl w:val="0"/>
-          <w:numId w:val="17"/>
-        </w:numPr>
-        <w:rPr>
-          <w:lang w:eastAsia="es-AR"/>
-        </w:rPr>
-      </w:pPr>
-      <w:proofErr w:type="spellStart"/>
-      <w:r>
-        <w:rPr>
-          <w:lang w:eastAsia="es-AR"/>
-        </w:rPr>
-        <w:lastRenderedPageBreak/>
-        <w:t>Login</w:t>
-      </w:r>
-      <w:proofErr w:type="spellEnd"/>
-    </w:p>
-    <w:p>
-      <w:pPr>
         <w:pStyle w:val="PSI-Ttulo1"/>
       </w:pPr>
-      <w:bookmarkStart w:id="9" w:name="_Toc498596526"/>
+      <w:bookmarkStart w:id="10" w:name="_Toc511895360"/>
       <w:r>
         <w:t>Recursos</w:t>
       </w:r>
-      <w:bookmarkEnd w:id="9"/>
+      <w:bookmarkEnd w:id="10"/>
     </w:p>
     <w:p>
       <w:pPr>
@@ -6245,7 +5349,7 @@
       <w:pPr>
         <w:pStyle w:val="PSI-Ttulo1"/>
       </w:pPr>
-      <w:bookmarkStart w:id="10" w:name="_Toc498596527"/>
+      <w:bookmarkStart w:id="11" w:name="_Toc511895361"/>
       <w:r>
         <w:t>Evaluación</w:t>
       </w:r>
@@ -6253,327 +5357,48 @@
         <w:t xml:space="preserve"> </w:t>
       </w:r>
       <w:r>
-        <w:t>2</w:t>
-      </w:r>
-      <w:r>
-        <w:t>4</w:t>
+        <w:t>30</w:t>
       </w:r>
       <w:r>
         <w:t>-</w:t>
       </w:r>
       <w:r>
-        <w:t>11</w:t>
+        <w:t>04</w:t>
       </w:r>
       <w:r>
-        <w:t>-17</w:t>
+        <w:t>-1</w:t>
       </w:r>
-      <w:bookmarkEnd w:id="10"/>
-    </w:p>
-    <w:p>
-      <w:pPr>
-        <w:pStyle w:val="PSI-Ttulo2"/>
-        <w:rPr>
-          <w:rFonts w:asciiTheme="minorHAnsi" w:hAnsiTheme="minorHAnsi" w:cstheme="minorHAnsi"/>
-          <w:color w:val="92D050"/>
-          <w:u w:val="single"/>
-        </w:rPr>
-      </w:pPr>
-      <w:bookmarkStart w:id="11" w:name="_Toc498596528"/>
       <w:r>
-        <w:rPr>
-          <w:rFonts w:asciiTheme="minorHAnsi" w:hAnsiTheme="minorHAnsi" w:cstheme="minorHAnsi"/>
-          <w:color w:val="92D050"/>
-        </w:rPr>
-        <w:t>Objetivos Alcanzados</w:t>
+        <w:t>8</w:t>
       </w:r>
       <w:bookmarkEnd w:id="11"/>
     </w:p>
     <w:p>
       <w:pPr>
         <w:pStyle w:val="Default"/>
-        <w:rPr>
-          <w:color w:val="auto"/>
-          <w:sz w:val="22"/>
-          <w:szCs w:val="22"/>
+        <w:jc w:val="both"/>
+        <w:rPr>
           <w:lang w:val="es-AR"/>
         </w:rPr>
       </w:pPr>
     </w:p>
     <w:p>
       <w:pPr>
-        <w:pStyle w:val="Default"/>
-        <w:rPr>
-          <w:color w:val="auto"/>
-          <w:sz w:val="22"/>
-          <w:szCs w:val="22"/>
-          <w:highlight w:val="cyan"/>
-          <w:lang w:val="es-AR"/>
-        </w:rPr>
-      </w:pPr>
-      <w:r>
-        <w:rPr>
-          <w:color w:val="auto"/>
-          <w:sz w:val="22"/>
-          <w:szCs w:val="22"/>
-          <w:highlight w:val="cyan"/>
-          <w:lang w:val="es-AR"/>
-        </w:rPr>
-        <w:t xml:space="preserve">Al finalizar esta fase se realizaron las siguientes tareas: </w:t>
-      </w:r>
-    </w:p>
-    <w:p>
-      <w:pPr>
         <w:pStyle w:val="PSI-Ttulo2"/>
         <w:rPr>
           <w:rFonts w:asciiTheme="minorHAnsi" w:hAnsiTheme="minorHAnsi" w:cstheme="minorHAnsi"/>
           <w:color w:val="92D050"/>
         </w:rPr>
       </w:pPr>
-      <w:bookmarkStart w:id="12" w:name="_Toc498596529"/>
+      <w:bookmarkStart w:id="12" w:name="_Toc511895362"/>
       <w:r>
         <w:rPr>
           <w:rFonts w:asciiTheme="minorHAnsi" w:hAnsiTheme="minorHAnsi" w:cstheme="minorHAnsi"/>
           <w:color w:val="92D050"/>
         </w:rPr>
-        <w:t>Objetivos No A</w:t>
-      </w:r>
-      <w:r>
-        <w:rPr>
-          <w:rFonts w:asciiTheme="minorHAnsi" w:hAnsiTheme="minorHAnsi" w:cstheme="minorHAnsi"/>
-          <w:color w:val="92D050"/>
-        </w:rPr>
-        <w:t>lcanzados</w:t>
+        <w:t>Estado del repositorio</w:t>
       </w:r>
       <w:bookmarkEnd w:id="12"/>
-    </w:p>
-    <w:p>
-      <w:pPr>
-        <w:pStyle w:val="Default"/>
-        <w:numPr>
-          <w:ilvl w:val="0"/>
-          <w:numId w:val="18"/>
-        </w:numPr>
-        <w:ind w:left="284"/>
-        <w:rPr>
-          <w:b/>
-          <w:color w:val="auto"/>
-          <w:sz w:val="22"/>
-          <w:szCs w:val="22"/>
-          <w:highlight w:val="cyan"/>
-          <w:lang w:val="es-AR"/>
-        </w:rPr>
-      </w:pPr>
-      <w:r>
-        <w:rPr>
-          <w:b/>
-          <w:color w:val="auto"/>
-          <w:sz w:val="22"/>
-          <w:szCs w:val="22"/>
-          <w:highlight w:val="cyan"/>
-          <w:lang w:val="es-AR"/>
-        </w:rPr>
-        <w:t>Documento Gestión de Riesgos.</w:t>
-      </w:r>
-    </w:p>
-    <w:p>
-      <w:pPr>
-        <w:pStyle w:val="Default"/>
-        <w:numPr>
-          <w:ilvl w:val="0"/>
-          <w:numId w:val="18"/>
-        </w:numPr>
-        <w:ind w:left="284"/>
-        <w:rPr>
-          <w:b/>
-          <w:color w:val="auto"/>
-          <w:sz w:val="22"/>
-          <w:szCs w:val="22"/>
-          <w:highlight w:val="cyan"/>
-          <w:lang w:val="es-AR"/>
-        </w:rPr>
-      </w:pPr>
-      <w:r>
-        <w:rPr>
-          <w:b/>
-          <w:color w:val="auto"/>
-          <w:sz w:val="22"/>
-          <w:szCs w:val="22"/>
-          <w:highlight w:val="cyan"/>
-          <w:lang w:val="es-AR"/>
-        </w:rPr>
-        <w:t>Documento Plan de Desarrollo.</w:t>
-      </w:r>
-    </w:p>
-    <w:p>
-      <w:pPr>
-        <w:pStyle w:val="Default"/>
-        <w:numPr>
-          <w:ilvl w:val="0"/>
-          <w:numId w:val="18"/>
-        </w:numPr>
-        <w:ind w:left="284"/>
-        <w:rPr>
-          <w:b/>
-          <w:color w:val="auto"/>
-          <w:sz w:val="22"/>
-          <w:szCs w:val="22"/>
-          <w:highlight w:val="cyan"/>
-          <w:lang w:val="es-AR"/>
-        </w:rPr>
-      </w:pPr>
-      <w:r>
-        <w:rPr>
-          <w:b/>
-          <w:color w:val="auto"/>
-          <w:sz w:val="22"/>
-          <w:szCs w:val="22"/>
-          <w:highlight w:val="cyan"/>
-          <w:lang w:val="es-AR"/>
-        </w:rPr>
-        <w:t>Plan de Proyecto.</w:t>
-      </w:r>
-    </w:p>
-    <w:p>
-      <w:pPr>
-        <w:pStyle w:val="PSI-Ttulo1"/>
-      </w:pPr>
-      <w:bookmarkStart w:id="13" w:name="_GoBack"/>
-      <w:bookmarkEnd w:id="13"/>
-    </w:p>
-    <w:p>
-      <w:pPr>
-        <w:pStyle w:val="PSI-Ttulo1"/>
-      </w:pPr>
-      <w:bookmarkStart w:id="14" w:name="_Toc498596530"/>
-      <w:r>
-        <w:t>Conclusión</w:t>
-      </w:r>
-      <w:bookmarkEnd w:id="14"/>
-    </w:p>
-    <w:p>
-      <w:pPr>
-        <w:pStyle w:val="Default"/>
-        <w:rPr>
-          <w:lang w:val="es-AR"/>
-        </w:rPr>
-      </w:pPr>
-    </w:p>
-    <w:p>
-      <w:pPr>
-        <w:pStyle w:val="Default"/>
-        <w:jc w:val="both"/>
-        <w:rPr>
-          <w:lang w:val="es-AR"/>
-        </w:rPr>
-      </w:pPr>
-      <w:r>
-        <w:rPr>
-          <w:lang w:val="es-AR"/>
-        </w:rPr>
-        <w:t xml:space="preserve">Culminada esta </w:t>
-      </w:r>
-      <w:r>
-        <w:rPr>
-          <w:lang w:val="es-AR"/>
-        </w:rPr>
-        <w:t>iteración</w:t>
-      </w:r>
-      <w:r>
-        <w:rPr>
-          <w:lang w:val="es-AR"/>
-        </w:rPr>
-        <w:t xml:space="preserve"> es considerable el avance </w:t>
-      </w:r>
-      <w:r>
-        <w:rPr>
-          <w:lang w:val="es-AR"/>
-        </w:rPr>
-        <w:t>alcanzado</w:t>
-      </w:r>
-      <w:r>
-        <w:rPr>
-          <w:lang w:val="es-AR"/>
-        </w:rPr>
-        <w:t xml:space="preserve">, </w:t>
-      </w:r>
-      <w:r>
-        <w:rPr>
-          <w:lang w:val="es-AR"/>
-        </w:rPr>
-        <w:t>aunque nos faltó gestionar el riesgo y la completitud de la implementación de los casos de uso que aparecen como parcialmente elaborados.</w:t>
-      </w:r>
-    </w:p>
-    <w:p>
-      <w:pPr>
-        <w:pStyle w:val="Default"/>
-        <w:jc w:val="both"/>
-        <w:rPr>
-          <w:lang w:val="es-AR"/>
-        </w:rPr>
-      </w:pPr>
-      <w:r>
-        <w:rPr>
-          <w:lang w:val="es-AR"/>
-        </w:rPr>
-        <w:t xml:space="preserve">De acuerdo al estado de completitud de esta iteración y en virtud de las tareas no </w:t>
-      </w:r>
-      <w:r>
-        <w:rPr>
-          <w:lang w:val="es-AR"/>
-        </w:rPr>
-        <w:t>alcanzadas</w:t>
-      </w:r>
-      <w:r>
-        <w:rPr>
-          <w:lang w:val="es-AR"/>
-        </w:rPr>
-        <w:t xml:space="preserve"> creemos conveniente </w:t>
-      </w:r>
-      <w:r>
-        <w:rPr>
-          <w:lang w:val="es-AR"/>
-        </w:rPr>
-        <w:t>extender esta</w:t>
-      </w:r>
-      <w:r>
-        <w:rPr>
-          <w:lang w:val="es-AR"/>
-        </w:rPr>
-        <w:t xml:space="preserve"> iteración, con un plan que permita alcanzar estos faltantes necesarios para pasar a la siguiente fase.</w:t>
-      </w:r>
-      <w:r>
-        <w:rPr>
-          <w:lang w:val="es-AR"/>
-        </w:rPr>
-        <w:t xml:space="preserve"> </w:t>
-      </w:r>
-    </w:p>
-    <w:p>
-      <w:pPr>
-        <w:pStyle w:val="Default"/>
-        <w:jc w:val="both"/>
-        <w:rPr>
-          <w:lang w:val="es-AR"/>
-        </w:rPr>
-      </w:pPr>
-    </w:p>
-    <w:p>
-      <w:pPr>
-        <w:pStyle w:val="PSI-Ttulo2"/>
-        <w:rPr>
-          <w:rFonts w:asciiTheme="minorHAnsi" w:hAnsiTheme="minorHAnsi" w:cstheme="minorHAnsi"/>
-          <w:color w:val="92D050"/>
-        </w:rPr>
-      </w:pPr>
-      <w:bookmarkStart w:id="15" w:name="_Toc498596531"/>
-      <w:r>
-        <w:rPr>
-          <w:rFonts w:asciiTheme="minorHAnsi" w:hAnsiTheme="minorHAnsi" w:cstheme="minorHAnsi"/>
-          <w:color w:val="92D050"/>
-        </w:rPr>
-        <w:t>Estado del repositorio</w:t>
-      </w:r>
-      <w:bookmarkEnd w:id="15"/>
       <w:r>
         <w:rPr>
           <w:rFonts w:asciiTheme="minorHAnsi" w:hAnsiTheme="minorHAnsi" w:cstheme="minorHAnsi"/>
@@ -6624,7 +5449,15 @@
           <w:b/>
           <w:color w:val="auto"/>
         </w:rPr>
-        <w:t>131</w:t>
+        <w:t>1</w:t>
+      </w:r>
+      <w:r>
+        <w:rPr>
+          <w:rFonts w:cstheme="minorHAnsi"/>
+          <w:b/>
+          <w:color w:val="auto"/>
+        </w:rPr>
+        <w:t>55</w:t>
       </w:r>
     </w:p>
     <w:p>
@@ -6646,14 +5479,6 @@
           <w:color w:val="auto"/>
         </w:rPr>
         <w:t xml:space="preserve">Estado Final </w:t>
-      </w:r>
-      <w:r>
-        <w:rPr>
-          <w:rFonts w:cstheme="minorHAnsi"/>
-          <w:b/>
-          <w:color w:val="auto"/>
-        </w:rPr>
-        <w:t>142</w:t>
       </w:r>
     </w:p>
     <w:p>
@@ -6679,7 +5504,7 @@
 </file>
 
 <file path=word/endnotes.xml><?xml version="1.0" encoding="utf-8"?>
-<w:endnotes xmlns:wpc="http://schemas.microsoft.com/office/word/2010/wordprocessingCanvas" xmlns:cx="http://schemas.microsoft.com/office/drawing/2014/chartex" xmlns:mc="http://schemas.openxmlformats.org/markup-compatibility/2006" xmlns:o="urn:schemas-microsoft-com:office:office" xmlns:r="http://schemas.openxmlformats.org/officeDocument/2006/relationships" xmlns:m="http://schemas.openxmlformats.org/officeDocument/2006/math" xmlns:v="urn:schemas-microsoft-com:vml" xmlns:wp14="http://schemas.microsoft.com/office/word/2010/wordprocessingDrawing" xmlns:wp="http://schemas.openxmlformats.org/drawingml/2006/wordprocessingDrawing" xmlns:w10="urn:schemas-microsoft-com:office:word" xmlns:w="http://schemas.openxmlformats.org/wordprocessingml/2006/main" xmlns:w14="http://schemas.microsoft.com/office/word/2010/wordml" xmlns:w15="http://schemas.microsoft.com/office/word/2012/wordml" xmlns:w16se="http://schemas.microsoft.com/office/word/2015/wordml/symex" xmlns:wpg="http://schemas.microsoft.com/office/word/2010/wordprocessingGroup" xmlns:wpi="http://schemas.microsoft.com/office/word/2010/wordprocessingInk" xmlns:wne="http://schemas.microsoft.com/office/word/2006/wordml" xmlns:wps="http://schemas.microsoft.com/office/word/2010/wordprocessingShape" mc:Ignorable="w14 w15 w16se wp14">
+<w:endnotes xmlns:wpc="http://schemas.microsoft.com/office/word/2010/wordprocessingCanvas" xmlns:mc="http://schemas.openxmlformats.org/markup-compatibility/2006" xmlns:o="urn:schemas-microsoft-com:office:office" xmlns:r="http://schemas.openxmlformats.org/officeDocument/2006/relationships" xmlns:m="http://schemas.openxmlformats.org/officeDocument/2006/math" xmlns:v="urn:schemas-microsoft-com:vml" xmlns:wp14="http://schemas.microsoft.com/office/word/2010/wordprocessingDrawing" xmlns:wp="http://schemas.openxmlformats.org/drawingml/2006/wordprocessingDrawing" xmlns:w10="urn:schemas-microsoft-com:office:word" xmlns:w="http://schemas.openxmlformats.org/wordprocessingml/2006/main" xmlns:w14="http://schemas.microsoft.com/office/word/2010/wordml" xmlns:w15="http://schemas.microsoft.com/office/word/2012/wordml" xmlns:wpg="http://schemas.microsoft.com/office/word/2010/wordprocessingGroup" xmlns:wpi="http://schemas.microsoft.com/office/word/2010/wordprocessingInk" xmlns:wne="http://schemas.microsoft.com/office/word/2006/wordml" xmlns:wps="http://schemas.microsoft.com/office/word/2010/wordprocessingShape" mc:Ignorable="w14 w15 wp14">
   <w:endnote w:type="separator" w:id="-1">
     <w:p>
       <w:pPr>
@@ -6706,7 +5531,7 @@
 </file>
 
 <file path=word/footer1.xml><?xml version="1.0" encoding="utf-8"?>
-<w:ftr xmlns:wpc="http://schemas.microsoft.com/office/word/2010/wordprocessingCanvas" xmlns:cx="http://schemas.microsoft.com/office/drawing/2014/chartex" xmlns:mc="http://schemas.openxmlformats.org/markup-compatibility/2006" xmlns:o="urn:schemas-microsoft-com:office:office" xmlns:r="http://schemas.openxmlformats.org/officeDocument/2006/relationships" xmlns:m="http://schemas.openxmlformats.org/officeDocument/2006/math" xmlns:v="urn:schemas-microsoft-com:vml" xmlns:wp14="http://schemas.microsoft.com/office/word/2010/wordprocessingDrawing" xmlns:wp="http://schemas.openxmlformats.org/drawingml/2006/wordprocessingDrawing" xmlns:w10="urn:schemas-microsoft-com:office:word" xmlns:w="http://schemas.openxmlformats.org/wordprocessingml/2006/main" xmlns:w14="http://schemas.microsoft.com/office/word/2010/wordml" xmlns:w15="http://schemas.microsoft.com/office/word/2012/wordml" xmlns:w16se="http://schemas.microsoft.com/office/word/2015/wordml/symex" xmlns:wpg="http://schemas.microsoft.com/office/word/2010/wordprocessingGroup" xmlns:wpi="http://schemas.microsoft.com/office/word/2010/wordprocessingInk" xmlns:wne="http://schemas.microsoft.com/office/word/2006/wordml" xmlns:wps="http://schemas.microsoft.com/office/word/2010/wordprocessingShape" mc:Ignorable="w14 w15 w16se wp14">
+<w:ftr xmlns:wpc="http://schemas.microsoft.com/office/word/2010/wordprocessingCanvas" xmlns:mc="http://schemas.openxmlformats.org/markup-compatibility/2006" xmlns:o="urn:schemas-microsoft-com:office:office" xmlns:r="http://schemas.openxmlformats.org/officeDocument/2006/relationships" xmlns:m="http://schemas.openxmlformats.org/officeDocument/2006/math" xmlns:v="urn:schemas-microsoft-com:vml" xmlns:wp14="http://schemas.microsoft.com/office/word/2010/wordprocessingDrawing" xmlns:wp="http://schemas.openxmlformats.org/drawingml/2006/wordprocessingDrawing" xmlns:w10="urn:schemas-microsoft-com:office:word" xmlns:w="http://schemas.openxmlformats.org/wordprocessingml/2006/main" xmlns:w14="http://schemas.microsoft.com/office/word/2010/wordml" xmlns:w15="http://schemas.microsoft.com/office/word/2012/wordml" xmlns:wpg="http://schemas.microsoft.com/office/word/2010/wordprocessingGroup" xmlns:wpi="http://schemas.microsoft.com/office/word/2010/wordprocessingInk" xmlns:wne="http://schemas.microsoft.com/office/word/2006/wordml" xmlns:wps="http://schemas.microsoft.com/office/word/2010/wordprocessingShape" mc:Ignorable="w14 w15 wp14">
   <w:p>
     <w:pPr>
       <w:pStyle w:val="Piedepgina"/>
@@ -7353,7 +6178,7 @@
 </file>
 
 <file path=word/footnotes.xml><?xml version="1.0" encoding="utf-8"?>
-<w:footnotes xmlns:wpc="http://schemas.microsoft.com/office/word/2010/wordprocessingCanvas" xmlns:cx="http://schemas.microsoft.com/office/drawing/2014/chartex" xmlns:mc="http://schemas.openxmlformats.org/markup-compatibility/2006" xmlns:o="urn:schemas-microsoft-com:office:office" xmlns:r="http://schemas.openxmlformats.org/officeDocument/2006/relationships" xmlns:m="http://schemas.openxmlformats.org/officeDocument/2006/math" xmlns:v="urn:schemas-microsoft-com:vml" xmlns:wp14="http://schemas.microsoft.com/office/word/2010/wordprocessingDrawing" xmlns:wp="http://schemas.openxmlformats.org/drawingml/2006/wordprocessingDrawing" xmlns:w10="urn:schemas-microsoft-com:office:word" xmlns:w="http://schemas.openxmlformats.org/wordprocessingml/2006/main" xmlns:w14="http://schemas.microsoft.com/office/word/2010/wordml" xmlns:w15="http://schemas.microsoft.com/office/word/2012/wordml" xmlns:w16se="http://schemas.microsoft.com/office/word/2015/wordml/symex" xmlns:wpg="http://schemas.microsoft.com/office/word/2010/wordprocessingGroup" xmlns:wpi="http://schemas.microsoft.com/office/word/2010/wordprocessingInk" xmlns:wne="http://schemas.microsoft.com/office/word/2006/wordml" xmlns:wps="http://schemas.microsoft.com/office/word/2010/wordprocessingShape" mc:Ignorable="w14 w15 w16se wp14">
+<w:footnotes xmlns:wpc="http://schemas.microsoft.com/office/word/2010/wordprocessingCanvas" xmlns:mc="http://schemas.openxmlformats.org/markup-compatibility/2006" xmlns:o="urn:schemas-microsoft-com:office:office" xmlns:r="http://schemas.openxmlformats.org/officeDocument/2006/relationships" xmlns:m="http://schemas.openxmlformats.org/officeDocument/2006/math" xmlns:v="urn:schemas-microsoft-com:vml" xmlns:wp14="http://schemas.microsoft.com/office/word/2010/wordprocessingDrawing" xmlns:wp="http://schemas.openxmlformats.org/drawingml/2006/wordprocessingDrawing" xmlns:w10="urn:schemas-microsoft-com:office:word" xmlns:w="http://schemas.openxmlformats.org/wordprocessingml/2006/main" xmlns:w14="http://schemas.microsoft.com/office/word/2010/wordml" xmlns:w15="http://schemas.microsoft.com/office/word/2012/wordml" xmlns:wpg="http://schemas.microsoft.com/office/word/2010/wordprocessingGroup" xmlns:wpi="http://schemas.microsoft.com/office/word/2010/wordprocessingInk" xmlns:wne="http://schemas.microsoft.com/office/word/2006/wordml" xmlns:wps="http://schemas.microsoft.com/office/word/2010/wordprocessingShape" mc:Ignorable="w14 w15 wp14">
   <w:footnote w:type="separator" w:id="-1">
     <w:p>
       <w:pPr>
@@ -7380,7 +6205,7 @@
 </file>
 
 <file path=word/header1.xml><?xml version="1.0" encoding="utf-8"?>
-<w:hdr xmlns:wpc="http://schemas.microsoft.com/office/word/2010/wordprocessingCanvas" xmlns:cx="http://schemas.microsoft.com/office/drawing/2014/chartex" xmlns:mc="http://schemas.openxmlformats.org/markup-compatibility/2006" xmlns:o="urn:schemas-microsoft-com:office:office" xmlns:r="http://schemas.openxmlformats.org/officeDocument/2006/relationships" xmlns:m="http://schemas.openxmlformats.org/officeDocument/2006/math" xmlns:v="urn:schemas-microsoft-com:vml" xmlns:wp14="http://schemas.microsoft.com/office/word/2010/wordprocessingDrawing" xmlns:wp="http://schemas.openxmlformats.org/drawingml/2006/wordprocessingDrawing" xmlns:w10="urn:schemas-microsoft-com:office:word" xmlns:w="http://schemas.openxmlformats.org/wordprocessingml/2006/main" xmlns:w14="http://schemas.microsoft.com/office/word/2010/wordml" xmlns:w15="http://schemas.microsoft.com/office/word/2012/wordml" xmlns:w16se="http://schemas.microsoft.com/office/word/2015/wordml/symex" xmlns:wpg="http://schemas.microsoft.com/office/word/2010/wordprocessingGroup" xmlns:wpi="http://schemas.microsoft.com/office/word/2010/wordprocessingInk" xmlns:wne="http://schemas.microsoft.com/office/word/2006/wordml" xmlns:wps="http://schemas.microsoft.com/office/word/2010/wordprocessingShape" mc:Ignorable="w14 w15 w16se wp14">
+<w:hdr xmlns:wpc="http://schemas.microsoft.com/office/word/2010/wordprocessingCanvas" xmlns:mc="http://schemas.openxmlformats.org/markup-compatibility/2006" xmlns:o="urn:schemas-microsoft-com:office:office" xmlns:r="http://schemas.openxmlformats.org/officeDocument/2006/relationships" xmlns:m="http://schemas.openxmlformats.org/officeDocument/2006/math" xmlns:v="urn:schemas-microsoft-com:vml" xmlns:wp14="http://schemas.microsoft.com/office/word/2010/wordprocessingDrawing" xmlns:wp="http://schemas.openxmlformats.org/drawingml/2006/wordprocessingDrawing" xmlns:w10="urn:schemas-microsoft-com:office:word" xmlns:w="http://schemas.openxmlformats.org/wordprocessingml/2006/main" xmlns:w14="http://schemas.microsoft.com/office/word/2010/wordml" xmlns:w15="http://schemas.microsoft.com/office/word/2012/wordml" xmlns:wpg="http://schemas.microsoft.com/office/word/2010/wordprocessingGroup" xmlns:wpi="http://schemas.microsoft.com/office/word/2010/wordprocessingInk" xmlns:wne="http://schemas.microsoft.com/office/word/2006/wordml" xmlns:wps="http://schemas.microsoft.com/office/word/2010/wordprocessingShape" mc:Ignorable="w14 w15 wp14">
   <w:p>
     <w:pPr>
       <w:pStyle w:val="Encabezado"/>
@@ -7606,8 +6431,8 @@
 </file>
 
 <file path=word/numbering.xml><?xml version="1.0" encoding="utf-8"?>
-<w:numbering xmlns:wpc="http://schemas.microsoft.com/office/word/2010/wordprocessingCanvas" xmlns:cx="http://schemas.microsoft.com/office/drawing/2014/chartex" xmlns:mc="http://schemas.openxmlformats.org/markup-compatibility/2006" xmlns:o="urn:schemas-microsoft-com:office:office" xmlns:r="http://schemas.openxmlformats.org/officeDocument/2006/relationships" xmlns:m="http://schemas.openxmlformats.org/officeDocument/2006/math" xmlns:v="urn:schemas-microsoft-com:vml" xmlns:wp14="http://schemas.microsoft.com/office/word/2010/wordprocessingDrawing" xmlns:wp="http://schemas.openxmlformats.org/drawingml/2006/wordprocessingDrawing" xmlns:w10="urn:schemas-microsoft-com:office:word" xmlns:w="http://schemas.openxmlformats.org/wordprocessingml/2006/main" xmlns:w14="http://schemas.microsoft.com/office/word/2010/wordml" xmlns:w15="http://schemas.microsoft.com/office/word/2012/wordml" xmlns:w16se="http://schemas.microsoft.com/office/word/2015/wordml/symex" xmlns:wpg="http://schemas.microsoft.com/office/word/2010/wordprocessingGroup" xmlns:wpi="http://schemas.microsoft.com/office/word/2010/wordprocessingInk" xmlns:wne="http://schemas.microsoft.com/office/word/2006/wordml" xmlns:wps="http://schemas.microsoft.com/office/word/2010/wordprocessingShape" mc:Ignorable="w14 w15 w16se wp14">
-  <w:abstractNum w:abstractNumId="0" w15:restartNumberingAfterBreak="0">
+<w:numbering xmlns:wpc="http://schemas.microsoft.com/office/word/2010/wordprocessingCanvas" xmlns:mc="http://schemas.openxmlformats.org/markup-compatibility/2006" xmlns:o="urn:schemas-microsoft-com:office:office" xmlns:r="http://schemas.openxmlformats.org/officeDocument/2006/relationships" xmlns:m="http://schemas.openxmlformats.org/officeDocument/2006/math" xmlns:v="urn:schemas-microsoft-com:vml" xmlns:wp14="http://schemas.microsoft.com/office/word/2010/wordprocessingDrawing" xmlns:wp="http://schemas.openxmlformats.org/drawingml/2006/wordprocessingDrawing" xmlns:w10="urn:schemas-microsoft-com:office:word" xmlns:w="http://schemas.openxmlformats.org/wordprocessingml/2006/main" xmlns:w14="http://schemas.microsoft.com/office/word/2010/wordml" xmlns:w15="http://schemas.microsoft.com/office/word/2012/wordml" xmlns:wpg="http://schemas.microsoft.com/office/word/2010/wordprocessingGroup" xmlns:wpi="http://schemas.microsoft.com/office/word/2010/wordprocessingInk" xmlns:wne="http://schemas.microsoft.com/office/word/2006/wordml" xmlns:wps="http://schemas.microsoft.com/office/word/2010/wordprocessingShape" mc:Ignorable="w14 w15 wp14">
+  <w:abstractNum w:abstractNumId="0">
     <w:nsid w:val="00000003"/>
     <w:multiLevelType w:val="multilevel"/>
     <w:tmpl w:val="00000003"/>
@@ -7765,7 +6590,7 @@
       </w:rPr>
     </w:lvl>
   </w:abstractNum>
-  <w:abstractNum w:abstractNumId="1" w15:restartNumberingAfterBreak="0">
+  <w:abstractNum w:abstractNumId="1">
     <w:nsid w:val="00000004"/>
     <w:multiLevelType w:val="multilevel"/>
     <w:tmpl w:val="796A7516"/>
@@ -7923,7 +6748,7 @@
       </w:rPr>
     </w:lvl>
   </w:abstractNum>
-  <w:abstractNum w:abstractNumId="2" w15:restartNumberingAfterBreak="0">
+  <w:abstractNum w:abstractNumId="2">
     <w:nsid w:val="00000005"/>
     <w:multiLevelType w:val="multilevel"/>
     <w:tmpl w:val="00000005"/>
@@ -8081,7 +6906,7 @@
       </w:rPr>
     </w:lvl>
   </w:abstractNum>
-  <w:abstractNum w:abstractNumId="3" w15:restartNumberingAfterBreak="0">
+  <w:abstractNum w:abstractNumId="3">
     <w:nsid w:val="00000006"/>
     <w:multiLevelType w:val="multilevel"/>
     <w:tmpl w:val="00000006"/>
@@ -8239,7 +7064,7 @@
       </w:rPr>
     </w:lvl>
   </w:abstractNum>
-  <w:abstractNum w:abstractNumId="4" w15:restartNumberingAfterBreak="0">
+  <w:abstractNum w:abstractNumId="4">
     <w:nsid w:val="05D32AB7"/>
     <w:multiLevelType w:val="multilevel"/>
     <w:tmpl w:val="FFFFFFFF"/>
@@ -8388,7 +7213,7 @@
       </w:rPr>
     </w:lvl>
   </w:abstractNum>
-  <w:abstractNum w:abstractNumId="5" w15:restartNumberingAfterBreak="0">
+  <w:abstractNum w:abstractNumId="5">
     <w:nsid w:val="11EC450D"/>
     <w:multiLevelType w:val="hybridMultilevel"/>
     <w:tmpl w:val="8D1847A2"/>
@@ -8501,7 +7326,7 @@
       </w:rPr>
     </w:lvl>
   </w:abstractNum>
-  <w:abstractNum w:abstractNumId="6" w15:restartNumberingAfterBreak="0">
+  <w:abstractNum w:abstractNumId="6">
     <w:nsid w:val="21B95D36"/>
     <w:multiLevelType w:val="hybridMultilevel"/>
     <w:tmpl w:val="E294EA5E"/>
@@ -8613,7 +7438,7 @@
       </w:rPr>
     </w:lvl>
   </w:abstractNum>
-  <w:abstractNum w:abstractNumId="7" w15:restartNumberingAfterBreak="0">
+  <w:abstractNum w:abstractNumId="7">
     <w:nsid w:val="2467456B"/>
     <w:multiLevelType w:val="hybridMultilevel"/>
     <w:tmpl w:val="0D166FBE"/>
@@ -8725,7 +7550,7 @@
       </w:rPr>
     </w:lvl>
   </w:abstractNum>
-  <w:abstractNum w:abstractNumId="8" w15:restartNumberingAfterBreak="0">
+  <w:abstractNum w:abstractNumId="8">
     <w:nsid w:val="255F5799"/>
     <w:multiLevelType w:val="hybridMultilevel"/>
     <w:tmpl w:val="B8F40458"/>
@@ -8811,7 +7636,7 @@
       </w:pPr>
     </w:lvl>
   </w:abstractNum>
-  <w:abstractNum w:abstractNumId="9" w15:restartNumberingAfterBreak="0">
+  <w:abstractNum w:abstractNumId="9">
     <w:nsid w:val="302D6732"/>
     <w:multiLevelType w:val="hybridMultilevel"/>
     <w:tmpl w:val="67FEF8B2"/>
@@ -8924,7 +7749,7 @@
       </w:rPr>
     </w:lvl>
   </w:abstractNum>
-  <w:abstractNum w:abstractNumId="10" w15:restartNumberingAfterBreak="0">
+  <w:abstractNum w:abstractNumId="10">
     <w:nsid w:val="487036EC"/>
     <w:multiLevelType w:val="hybridMultilevel"/>
     <w:tmpl w:val="BDFE724A"/>
@@ -9010,7 +7835,7 @@
       </w:pPr>
     </w:lvl>
   </w:abstractNum>
-  <w:abstractNum w:abstractNumId="11" w15:restartNumberingAfterBreak="0">
+  <w:abstractNum w:abstractNumId="11">
     <w:nsid w:val="518521F3"/>
     <w:multiLevelType w:val="hybridMultilevel"/>
     <w:tmpl w:val="24E4A1A6"/>
@@ -9123,7 +7948,7 @@
       </w:rPr>
     </w:lvl>
   </w:abstractNum>
-  <w:abstractNum w:abstractNumId="12" w15:restartNumberingAfterBreak="0">
+  <w:abstractNum w:abstractNumId="12">
     <w:nsid w:val="52D90BB8"/>
     <w:multiLevelType w:val="hybridMultilevel"/>
     <w:tmpl w:val="1D2461DE"/>
@@ -9237,7 +8062,7 @@
       </w:rPr>
     </w:lvl>
   </w:abstractNum>
-  <w:abstractNum w:abstractNumId="13" w15:restartNumberingAfterBreak="0">
+  <w:abstractNum w:abstractNumId="13">
     <w:nsid w:val="548E177D"/>
     <w:multiLevelType w:val="hybridMultilevel"/>
     <w:tmpl w:val="A88C859C"/>
@@ -9351,7 +8176,7 @@
       </w:rPr>
     </w:lvl>
   </w:abstractNum>
-  <w:abstractNum w:abstractNumId="14" w15:restartNumberingAfterBreak="0">
+  <w:abstractNum w:abstractNumId="14">
     <w:nsid w:val="57686FD4"/>
     <w:multiLevelType w:val="hybridMultilevel"/>
     <w:tmpl w:val="04CC7B74"/>
@@ -9464,7 +8289,7 @@
       </w:rPr>
     </w:lvl>
   </w:abstractNum>
-  <w:abstractNum w:abstractNumId="15" w15:restartNumberingAfterBreak="0">
+  <w:abstractNum w:abstractNumId="15">
     <w:nsid w:val="5B4C4C4B"/>
     <w:multiLevelType w:val="hybridMultilevel"/>
     <w:tmpl w:val="30384556"/>
@@ -9577,7 +8402,7 @@
       </w:rPr>
     </w:lvl>
   </w:abstractNum>
-  <w:abstractNum w:abstractNumId="16" w15:restartNumberingAfterBreak="0">
+  <w:abstractNum w:abstractNumId="16">
     <w:nsid w:val="5EC861E0"/>
     <w:multiLevelType w:val="hybridMultilevel"/>
     <w:tmpl w:val="26922D9C"/>
@@ -9691,7 +8516,7 @@
       </w:rPr>
     </w:lvl>
   </w:abstractNum>
-  <w:abstractNum w:abstractNumId="17" w15:restartNumberingAfterBreak="0">
+  <w:abstractNum w:abstractNumId="17">
     <w:nsid w:val="60AA1569"/>
     <w:multiLevelType w:val="hybridMultilevel"/>
     <w:tmpl w:val="2536D340"/>
@@ -9804,7 +8629,7 @@
       </w:rPr>
     </w:lvl>
   </w:abstractNum>
-  <w:abstractNum w:abstractNumId="18" w15:restartNumberingAfterBreak="0">
+  <w:abstractNum w:abstractNumId="18">
     <w:nsid w:val="708E589C"/>
     <w:multiLevelType w:val="multilevel"/>
     <w:tmpl w:val="381042DE"/>
@@ -9944,7 +8769,7 @@
       </w:rPr>
     </w:lvl>
   </w:abstractNum>
-  <w:abstractNum w:abstractNumId="19" w15:restartNumberingAfterBreak="0">
+  <w:abstractNum w:abstractNumId="19">
     <w:nsid w:val="75C1381E"/>
     <w:multiLevelType w:val="hybridMultilevel"/>
     <w:tmpl w:val="940ABE2A"/>
@@ -10056,7 +8881,7 @@
       </w:rPr>
     </w:lvl>
   </w:abstractNum>
-  <w:abstractNum w:abstractNumId="20" w15:restartNumberingAfterBreak="0">
+  <w:abstractNum w:abstractNumId="20">
     <w:nsid w:val="7DD64906"/>
     <w:multiLevelType w:val="hybridMultilevel"/>
     <w:tmpl w:val="795E7434"/>
@@ -10170,7 +8995,7 @@
       </w:rPr>
     </w:lvl>
   </w:abstractNum>
-  <w:abstractNum w:abstractNumId="21" w15:restartNumberingAfterBreak="0">
+  <w:abstractNum w:abstractNumId="21">
     <w:nsid w:val="7EBC55E3"/>
     <w:multiLevelType w:val="hybridMultilevel"/>
     <w:tmpl w:val="68D07CCE"/>
@@ -10365,7 +9190,7 @@
 </file>
 
 <file path=word/styles.xml><?xml version="1.0" encoding="utf-8"?>
-<w:styles xmlns:mc="http://schemas.openxmlformats.org/markup-compatibility/2006" xmlns:r="http://schemas.openxmlformats.org/officeDocument/2006/relationships" xmlns:w="http://schemas.openxmlformats.org/wordprocessingml/2006/main" xmlns:w14="http://schemas.microsoft.com/office/word/2010/wordml" xmlns:w15="http://schemas.microsoft.com/office/word/2012/wordml" xmlns:w16se="http://schemas.microsoft.com/office/word/2015/wordml/symex" mc:Ignorable="w14 w15 w16se">
+<w:styles xmlns:mc="http://schemas.openxmlformats.org/markup-compatibility/2006" xmlns:r="http://schemas.openxmlformats.org/officeDocument/2006/relationships" xmlns:w="http://schemas.openxmlformats.org/wordprocessingml/2006/main" xmlns:w14="http://schemas.microsoft.com/office/word/2010/wordml" xmlns:w15="http://schemas.microsoft.com/office/word/2012/wordml" mc:Ignorable="w14 w15">
   <w:docDefaults>
     <w:rPrDefault>
       <w:rPr>
@@ -11240,7 +10065,7 @@
       <w:u w:val="single"/>
     </w:rPr>
   </w:style>
-  <w:style w:type="paragraph" w:styleId="TtuloTDC">
+  <w:style w:type="paragraph" w:styleId="TtulodeTDC">
     <w:name w:val="TOC Heading"/>
     <w:basedOn w:val="Ttulo1"/>
     <w:next w:val="Normal"/>
@@ -11412,11 +10237,11 @@
     <w:qFormat/>
     <w:rsid w:val="005F60BA"/>
   </w:style>
-  <w:style w:type="paragraph" w:styleId="Ttulo">
+  <w:style w:type="paragraph" w:styleId="Puesto">
     <w:name w:val="Title"/>
     <w:basedOn w:val="Normal"/>
     <w:next w:val="Normal"/>
-    <w:link w:val="TtuloCar"/>
+    <w:link w:val="PuestoCar"/>
     <w:uiPriority w:val="10"/>
     <w:qFormat/>
     <w:rsid w:val="009A3173"/>
@@ -11436,10 +10261,10 @@
       <w:szCs w:val="52"/>
     </w:rPr>
   </w:style>
-  <w:style w:type="character" w:customStyle="1" w:styleId="TtuloCar">
-    <w:name w:val="Título Car"/>
+  <w:style w:type="character" w:customStyle="1" w:styleId="PuestoCar">
+    <w:name w:val="Puesto Car"/>
     <w:basedOn w:val="Fuentedeprrafopredeter"/>
-    <w:link w:val="Ttulo"/>
+    <w:link w:val="Puesto"/>
     <w:uiPriority w:val="10"/>
     <w:rsid w:val="009A3173"/>
     <w:rPr>
@@ -11453,7 +10278,7 @@
   </w:style>
   <w:style w:type="paragraph" w:customStyle="1" w:styleId="PSI-Ttulo">
     <w:name w:val="PSI - Título"/>
-    <w:basedOn w:val="Ttulo"/>
+    <w:basedOn w:val="Puesto"/>
     <w:autoRedefine/>
     <w:qFormat/>
     <w:rsid w:val="009A3173"/>
@@ -11499,6 +10324,7 @@
       <w:lang w:val="en-US"/>
     </w:rPr>
     <w:tblPr>
+      <w:tblInd w:w="0" w:type="dxa"/>
       <w:tblBorders>
         <w:top w:val="single" w:sz="4" w:space="0" w:color="auto"/>
         <w:left w:val="single" w:sz="4" w:space="0" w:color="auto"/>
@@ -11507,6 +10333,12 @@
         <w:insideH w:val="single" w:sz="4" w:space="0" w:color="auto"/>
         <w:insideV w:val="single" w:sz="4" w:space="0" w:color="auto"/>
       </w:tblBorders>
+      <w:tblCellMar>
+        <w:top w:w="0" w:type="dxa"/>
+        <w:left w:w="108" w:type="dxa"/>
+        <w:bottom w:w="0" w:type="dxa"/>
+        <w:right w:w="108" w:type="dxa"/>
+      </w:tblCellMar>
     </w:tblPr>
   </w:style>
   <w:style w:type="table" w:customStyle="1" w:styleId="Tabladecuadrcula2-nfasis31">
@@ -11520,12 +10352,19 @@
     <w:tblPr>
       <w:tblStyleRowBandSize w:val="1"/>
       <w:tblStyleColBandSize w:val="1"/>
+      <w:tblInd w:w="0" w:type="dxa"/>
       <w:tblBorders>
         <w:top w:val="single" w:sz="2" w:space="0" w:color="C2D69B" w:themeColor="accent3" w:themeTint="99"/>
         <w:bottom w:val="single" w:sz="2" w:space="0" w:color="C2D69B" w:themeColor="accent3" w:themeTint="99"/>
         <w:insideH w:val="single" w:sz="2" w:space="0" w:color="C2D69B" w:themeColor="accent3" w:themeTint="99"/>
         <w:insideV w:val="single" w:sz="2" w:space="0" w:color="C2D69B" w:themeColor="accent3" w:themeTint="99"/>
       </w:tblBorders>
+      <w:tblCellMar>
+        <w:top w:w="0" w:type="dxa"/>
+        <w:left w:w="108" w:type="dxa"/>
+        <w:bottom w:w="0" w:type="dxa"/>
+        <w:right w:w="108" w:type="dxa"/>
+      </w:tblCellMar>
     </w:tblPr>
     <w:tblStylePr w:type="firstRow">
       <w:rPr>
@@ -11928,7 +10767,7 @@
 </file>
 
 <file path=customXml/itemProps2.xml><?xml version="1.0" encoding="utf-8"?>
-<ds:datastoreItem xmlns:ds="http://schemas.openxmlformats.org/officeDocument/2006/customXml" ds:itemID="{C2AC2A66-CAEA-4B11-AC53-B4CB05B11A45}">
+<ds:datastoreItem xmlns:ds="http://schemas.openxmlformats.org/officeDocument/2006/customXml" ds:itemID="{A62276EF-05A6-48DD-9DA7-72D4DBE5CAC5}">
   <ds:schemaRefs>
     <ds:schemaRef ds:uri="http://schemas.openxmlformats.org/officeDocument/2006/bibliography"/>
   </ds:schemaRefs>

</xml_diff>